<commit_message>
Code Up to Date
</commit_message>
<xml_diff>
--- a/src/assests/resume.docx
+++ b/src/assests/resume.docx
@@ -1,6 +1,6 @@
 
 <file path=word/document.xml><?xml version="1.0" encoding="utf-8"?>
-<w:document xmlns:wpc="http://schemas.microsoft.com/office/word/2010/wordprocessingCanvas" xmlns:cx="http://schemas.microsoft.com/office/drawing/2014/chartex" xmlns:cx1="http://schemas.microsoft.com/office/drawing/2015/9/8/chartex" xmlns:cx2="http://schemas.microsoft.com/office/drawing/2015/10/21/chartex" xmlns:cx3="http://schemas.microsoft.com/office/drawing/2016/5/9/chartex" xmlns:cx4="http://schemas.microsoft.com/office/drawing/2016/5/10/chartex" xmlns:cx5="http://schemas.microsoft.com/office/drawing/2016/5/11/chartex" xmlns:cx6="http://schemas.microsoft.com/office/drawing/2016/5/12/chartex" xmlns:cx7="http://schemas.microsoft.com/office/drawing/2016/5/13/chartex" xmlns:cx8="http://schemas.microsoft.com/office/drawing/2016/5/14/chartex" xmlns:mc="http://schemas.openxmlformats.org/markup-compatibility/2006" xmlns:aink="http://schemas.microsoft.com/office/drawing/2016/ink" xmlns:am3d="http://schemas.microsoft.com/office/drawing/2017/model3d" xmlns:o="urn:schemas-microsoft-com:office:office" xmlns:r="http://schemas.openxmlformats.org/officeDocument/2006/relationships" xmlns:m="http://schemas.openxmlformats.org/officeDocument/2006/math" xmlns:v="urn:schemas-microsoft-com:vml" xmlns:wp14="http://schemas.microsoft.com/office/word/2010/wordprocessingDrawing" xmlns:wp="http://schemas.openxmlformats.org/drawingml/2006/wordprocessingDrawing" xmlns:w10="urn:schemas-microsoft-com:office:word" xmlns:w="http://schemas.openxmlformats.org/wordprocessingml/2006/main" xmlns:w14="http://schemas.microsoft.com/office/word/2010/wordml" xmlns:w15="http://schemas.microsoft.com/office/word/2012/wordml" xmlns:w16cex="http://schemas.microsoft.com/office/word/2018/wordml/cex" xmlns:w16cid="http://schemas.microsoft.com/office/word/2016/wordml/cid" xmlns:w16="http://schemas.microsoft.com/office/word/2018/wordml" xmlns:w16sdtdh="http://schemas.microsoft.com/office/word/2020/wordml/sdtdatahash" xmlns:w16se="http://schemas.microsoft.com/office/word/2015/wordml/symex" xmlns:wpg="http://schemas.microsoft.com/office/word/2010/wordprocessingGroup" xmlns:wpi="http://schemas.microsoft.com/office/word/2010/wordprocessingInk" xmlns:wne="http://schemas.microsoft.com/office/word/2006/wordml" xmlns:wps="http://schemas.microsoft.com/office/word/2010/wordprocessingShape" mc:Ignorable="w14 w15 w16se w16cid w16 w16cex w16sdtdh wp14">
+<w:document xmlns:wpc="http://schemas.microsoft.com/office/word/2010/wordprocessingCanvas" xmlns:cx="http://schemas.microsoft.com/office/drawing/2014/chartex" xmlns:cx1="http://schemas.microsoft.com/office/drawing/2015/9/8/chartex" xmlns:cx2="http://schemas.microsoft.com/office/drawing/2015/10/21/chartex" xmlns:cx3="http://schemas.microsoft.com/office/drawing/2016/5/9/chartex" xmlns:cx4="http://schemas.microsoft.com/office/drawing/2016/5/10/chartex" xmlns:cx5="http://schemas.microsoft.com/office/drawing/2016/5/11/chartex" xmlns:cx6="http://schemas.microsoft.com/office/drawing/2016/5/12/chartex" xmlns:cx7="http://schemas.microsoft.com/office/drawing/2016/5/13/chartex" xmlns:cx8="http://schemas.microsoft.com/office/drawing/2016/5/14/chartex" xmlns:mc="http://schemas.openxmlformats.org/markup-compatibility/2006" xmlns:aink="http://schemas.microsoft.com/office/drawing/2016/ink" xmlns:am3d="http://schemas.microsoft.com/office/drawing/2017/model3d" xmlns:o="urn:schemas-microsoft-com:office:office" xmlns:oel="http://schemas.microsoft.com/office/2019/extlst" xmlns:r="http://schemas.openxmlformats.org/officeDocument/2006/relationships" xmlns:m="http://schemas.openxmlformats.org/officeDocument/2006/math" xmlns:v="urn:schemas-microsoft-com:vml" xmlns:wp14="http://schemas.microsoft.com/office/word/2010/wordprocessingDrawing" xmlns:wp="http://schemas.openxmlformats.org/drawingml/2006/wordprocessingDrawing" xmlns:w10="urn:schemas-microsoft-com:office:word" xmlns:w="http://schemas.openxmlformats.org/wordprocessingml/2006/main" xmlns:w14="http://schemas.microsoft.com/office/word/2010/wordml" xmlns:w15="http://schemas.microsoft.com/office/word/2012/wordml" xmlns:w16cex="http://schemas.microsoft.com/office/word/2018/wordml/cex" xmlns:w16cid="http://schemas.microsoft.com/office/word/2016/wordml/cid" xmlns:w16="http://schemas.microsoft.com/office/word/2018/wordml" xmlns:w16sdtdh="http://schemas.microsoft.com/office/word/2020/wordml/sdtdatahash" xmlns:w16se="http://schemas.microsoft.com/office/word/2015/wordml/symex" xmlns:wpg="http://schemas.microsoft.com/office/word/2010/wordprocessingGroup" xmlns:wpi="http://schemas.microsoft.com/office/word/2010/wordprocessingInk" xmlns:wne="http://schemas.microsoft.com/office/word/2006/wordml" xmlns:wps="http://schemas.microsoft.com/office/word/2010/wordprocessingShape" mc:Ignorable="w14 w15 w16se w16cid w16 w16cex w16sdtdh wp14">
   <w:body>
     <w:p>
       <w:pPr>
@@ -196,7 +196,16 @@
           <w:szCs w:val="22"/>
           <w:lang w:val="en-GB"/>
         </w:rPr>
-        <w:t>Application Analyst</w:t>
+        <w:t xml:space="preserve">Application </w:t>
+      </w:r>
+      <w:r>
+        <w:rPr>
+          <w:rFonts w:ascii="Times New Roman" w:hAnsi="Times New Roman"/>
+          <w:sz w:val="22"/>
+          <w:szCs w:val="22"/>
+          <w:lang w:val="en-GB"/>
+        </w:rPr>
+        <w:t>Analyst</w:t>
       </w:r>
       <w:r>
         <w:rPr>
@@ -258,7 +267,33 @@
           <w:sz w:val="22"/>
           <w:szCs w:val="22"/>
         </w:rPr>
-        <w:t>Developing and deploying automated solutions for business.</w:t>
+        <w:t>D</w:t>
+      </w:r>
+      <w:r>
+        <w:rPr>
+          <w:bCs/>
+          <w:sz w:val="22"/>
+          <w:szCs w:val="22"/>
+        </w:rPr>
+        <w:t xml:space="preserve">esigning, building, and </w:t>
+      </w:r>
+      <w:r>
+        <w:rPr>
+          <w:bCs/>
+          <w:color w:val="auto"/>
+          <w:sz w:val="22"/>
+          <w:szCs w:val="22"/>
+        </w:rPr>
+        <w:t>maintaining the secure, scalable, and high-performance applications</w:t>
+      </w:r>
+      <w:r>
+        <w:rPr>
+          <w:bCs/>
+          <w:color w:val="auto"/>
+          <w:sz w:val="22"/>
+          <w:szCs w:val="22"/>
+        </w:rPr>
+        <w:t>.</w:t>
       </w:r>
     </w:p>
     <w:p>
@@ -284,43 +319,15 @@
           <w:sz w:val="22"/>
           <w:szCs w:val="22"/>
         </w:rPr>
-        <w:t>Build Python</w:t>
-      </w:r>
-      <w:r>
-        <w:rPr>
-          <w:bCs/>
-          <w:color w:val="auto"/>
+        <w:t>Developing and deploying automated solutions for business</w:t>
+      </w:r>
+      <w:r>
+        <w:rPr>
+          <w:bCs/>
           <w:sz w:val="22"/>
           <w:szCs w:val="22"/>
         </w:rPr>
         <w:t xml:space="preserve"> </w:t>
-      </w:r>
-      <w:r>
-        <w:rPr>
-          <w:bCs/>
-          <w:color w:val="auto"/>
-          <w:sz w:val="22"/>
-          <w:szCs w:val="22"/>
-        </w:rPr>
-        <w:t>scripts for automation of to</w:t>
-      </w:r>
-      <w:r>
-        <w:rPr>
-          <w:bCs/>
-          <w:color w:val="auto"/>
-          <w:sz w:val="22"/>
-          <w:szCs w:val="22"/>
-        </w:rPr>
-        <w:t>o</w:t>
-      </w:r>
-      <w:r>
-        <w:rPr>
-          <w:bCs/>
-          <w:color w:val="auto"/>
-          <w:sz w:val="22"/>
-          <w:szCs w:val="22"/>
-        </w:rPr>
-        <w:t>ls and reports.</w:t>
       </w:r>
     </w:p>
     <w:p>
@@ -346,16 +353,7 @@
           <w:sz w:val="22"/>
           <w:szCs w:val="22"/>
         </w:rPr>
-        <w:t>Providing technical (Unix, MSSQL, DB</w:t>
-      </w:r>
-      <w:r>
-        <w:rPr>
-          <w:bCs/>
-          <w:color w:val="auto"/>
-          <w:sz w:val="22"/>
-          <w:szCs w:val="22"/>
-        </w:rPr>
-        <w:t>2)</w:t>
+        <w:t>Build Python</w:t>
       </w:r>
       <w:r>
         <w:rPr>
@@ -373,7 +371,25 @@
           <w:sz w:val="22"/>
           <w:szCs w:val="22"/>
         </w:rPr>
-        <w:t>assistance to development teams.</w:t>
+        <w:t>scripts for automation of to</w:t>
+      </w:r>
+      <w:r>
+        <w:rPr>
+          <w:bCs/>
+          <w:color w:val="auto"/>
+          <w:sz w:val="22"/>
+          <w:szCs w:val="22"/>
+        </w:rPr>
+        <w:t>o</w:t>
+      </w:r>
+      <w:r>
+        <w:rPr>
+          <w:bCs/>
+          <w:color w:val="auto"/>
+          <w:sz w:val="22"/>
+          <w:szCs w:val="22"/>
+        </w:rPr>
+        <w:t>ls and reports.</w:t>
       </w:r>
     </w:p>
     <w:p>
@@ -401,24 +417,6 @@
         </w:rPr>
         <w:t>Working as change coordinator for deployment of fixes and new advancements in application.</w:t>
       </w:r>
-      <w:r>
-        <w:rPr>
-          <w:bCs/>
-          <w:color w:val="auto"/>
-          <w:sz w:val="22"/>
-          <w:szCs w:val="22"/>
-        </w:rPr>
-        <w:t xml:space="preserve"> </w:t>
-      </w:r>
-      <w:r>
-        <w:rPr>
-          <w:bCs/>
-          <w:color w:val="auto"/>
-          <w:sz w:val="22"/>
-          <w:szCs w:val="22"/>
-        </w:rPr>
-        <w:t xml:space="preserve"> </w:t>
-      </w:r>
     </w:p>
     <w:p>
       <w:pPr>
@@ -443,7 +441,16 @@
           <w:sz w:val="22"/>
           <w:szCs w:val="22"/>
         </w:rPr>
-        <w:t>Analyze, debug and advancing existing automated python scripts.</w:t>
+        <w:t>Developing and integrating database systems to ensure the efficient transfer of data between different systems</w:t>
+      </w:r>
+      <w:r>
+        <w:rPr>
+          <w:bCs/>
+          <w:color w:val="auto"/>
+          <w:sz w:val="22"/>
+          <w:szCs w:val="22"/>
+        </w:rPr>
+        <w:t>.</w:t>
       </w:r>
     </w:p>
     <w:p>
@@ -469,7 +476,70 @@
           <w:sz w:val="22"/>
           <w:szCs w:val="22"/>
         </w:rPr>
-        <w:t xml:space="preserve">Involved in implementation and advancement of Autosys jobs </w:t>
+        <w:t xml:space="preserve">Analyze, </w:t>
+      </w:r>
+      <w:r>
+        <w:rPr>
+          <w:bCs/>
+          <w:color w:val="auto"/>
+          <w:sz w:val="22"/>
+          <w:szCs w:val="22"/>
+        </w:rPr>
+        <w:t>debug,</w:t>
+      </w:r>
+      <w:r>
+        <w:rPr>
+          <w:bCs/>
+          <w:color w:val="auto"/>
+          <w:sz w:val="22"/>
+          <w:szCs w:val="22"/>
+        </w:rPr>
+        <w:t xml:space="preserve"> and </w:t>
+      </w:r>
+      <w:r>
+        <w:rPr>
+          <w:bCs/>
+          <w:color w:val="auto"/>
+          <w:sz w:val="22"/>
+          <w:szCs w:val="22"/>
+        </w:rPr>
+        <w:t>resolve</w:t>
+      </w:r>
+      <w:r>
+        <w:rPr>
+          <w:bCs/>
+          <w:color w:val="auto"/>
+          <w:sz w:val="22"/>
+          <w:szCs w:val="22"/>
+        </w:rPr>
+        <w:t xml:space="preserve"> </w:t>
+      </w:r>
+      <w:r>
+        <w:rPr>
+          <w:bCs/>
+          <w:color w:val="auto"/>
+          <w:sz w:val="22"/>
+          <w:szCs w:val="22"/>
+        </w:rPr>
+        <w:t xml:space="preserve">application </w:t>
+      </w:r>
+      <w:r>
+        <w:rPr>
+          <w:bCs/>
+          <w:color w:val="auto"/>
+          <w:sz w:val="22"/>
+          <w:szCs w:val="22"/>
+        </w:rPr>
+        <w:t>issues</w:t>
+      </w:r>
+      <w:r>
+        <w:rPr>
+          <w:bCs/>
+          <w:color w:val="auto"/>
+          <w:sz w:val="22"/>
+          <w:szCs w:val="22"/>
+        </w:rPr>
+        <w:t>.</w:t>
       </w:r>
     </w:p>
     <w:p>
@@ -495,7 +565,42 @@
           <w:sz w:val="22"/>
           <w:szCs w:val="22"/>
         </w:rPr>
-        <w:t xml:space="preserve">Implementing dashboards and analyzing the data through Microsoft </w:t>
+        <w:t>Involved in implementation and advancement of Autosys jobs</w:t>
+      </w:r>
+      <w:r>
+        <w:rPr>
+          <w:bCs/>
+          <w:color w:val="auto"/>
+          <w:sz w:val="22"/>
+          <w:szCs w:val="22"/>
+        </w:rPr>
+        <w:t>.</w:t>
+      </w:r>
+    </w:p>
+    <w:p>
+      <w:pPr>
+        <w:pStyle w:val="Default"/>
+        <w:numPr>
+          <w:ilvl w:val="0"/>
+          <w:numId w:val="1"/>
+        </w:numPr>
+        <w:spacing w:line="252" w:lineRule="auto"/>
+        <w:ind w:left="284" w:hanging="284"/>
+        <w:rPr>
+          <w:bCs/>
+          <w:color w:val="auto"/>
+          <w:sz w:val="22"/>
+          <w:szCs w:val="22"/>
+        </w:rPr>
+      </w:pPr>
+      <w:r>
+        <w:rPr>
+          <w:bCs/>
+          <w:color w:val="auto"/>
+          <w:sz w:val="22"/>
+          <w:szCs w:val="22"/>
+        </w:rPr>
+        <w:t xml:space="preserve">Experience in implementing and administering monitoring tools Splunk and </w:t>
       </w:r>
       <w:proofErr w:type="spellStart"/>
       <w:r>
@@ -508,15 +613,122 @@
         <w:t>PowerBi</w:t>
       </w:r>
       <w:proofErr w:type="spellEnd"/>
-      <w:r>
-        <w:rPr>
-          <w:bCs/>
-          <w:color w:val="auto"/>
-          <w:sz w:val="22"/>
-          <w:szCs w:val="22"/>
-        </w:rPr>
-        <w:t>.</w:t>
-      </w:r>
+    </w:p>
+    <w:p>
+      <w:pPr>
+        <w:pStyle w:val="Default"/>
+        <w:numPr>
+          <w:ilvl w:val="0"/>
+          <w:numId w:val="1"/>
+        </w:numPr>
+        <w:spacing w:line="252" w:lineRule="auto"/>
+        <w:ind w:left="284" w:hanging="284"/>
+        <w:rPr>
+          <w:bCs/>
+          <w:color w:val="auto"/>
+          <w:sz w:val="22"/>
+          <w:szCs w:val="22"/>
+        </w:rPr>
+      </w:pPr>
+      <w:r>
+        <w:rPr>
+          <w:bCs/>
+          <w:color w:val="auto"/>
+          <w:sz w:val="22"/>
+          <w:szCs w:val="22"/>
+        </w:rPr>
+        <w:t>Experience in using bug tracking tool JIRA.</w:t>
+      </w:r>
+    </w:p>
+    <w:p>
+      <w:pPr>
+        <w:pStyle w:val="Default"/>
+        <w:numPr>
+          <w:ilvl w:val="0"/>
+          <w:numId w:val="1"/>
+        </w:numPr>
+        <w:spacing w:line="252" w:lineRule="auto"/>
+        <w:ind w:left="284" w:hanging="284"/>
+        <w:rPr>
+          <w:bCs/>
+          <w:color w:val="auto"/>
+          <w:sz w:val="22"/>
+          <w:szCs w:val="22"/>
+        </w:rPr>
+      </w:pPr>
+      <w:r>
+        <w:rPr>
+          <w:bCs/>
+          <w:color w:val="auto"/>
+          <w:sz w:val="22"/>
+          <w:szCs w:val="22"/>
+        </w:rPr>
+        <w:t>Using GIT for creating local Repo, Cloning the Repo, adding, committing, and pushing the changes. Analyzing and resolving conflicts related to merging of source code.</w:t>
+      </w:r>
+    </w:p>
+    <w:p>
+      <w:pPr>
+        <w:pStyle w:val="Default"/>
+        <w:numPr>
+          <w:ilvl w:val="0"/>
+          <w:numId w:val="1"/>
+        </w:numPr>
+        <w:spacing w:line="252" w:lineRule="auto"/>
+        <w:ind w:left="284" w:hanging="284"/>
+        <w:rPr>
+          <w:bCs/>
+          <w:color w:val="auto"/>
+          <w:sz w:val="22"/>
+          <w:szCs w:val="22"/>
+        </w:rPr>
+      </w:pPr>
+      <w:r>
+        <w:rPr>
+          <w:bCs/>
+          <w:color w:val="auto"/>
+          <w:sz w:val="22"/>
+          <w:szCs w:val="22"/>
+        </w:rPr>
+        <w:t>Provide mentorship, guidance and leadership to the team and other team members.</w:t>
+      </w:r>
+    </w:p>
+    <w:p>
+      <w:pPr>
+        <w:pStyle w:val="Default"/>
+        <w:numPr>
+          <w:ilvl w:val="0"/>
+          <w:numId w:val="1"/>
+        </w:numPr>
+        <w:spacing w:line="252" w:lineRule="auto"/>
+        <w:ind w:left="284" w:hanging="284"/>
+        <w:rPr>
+          <w:bCs/>
+          <w:color w:val="auto"/>
+          <w:sz w:val="22"/>
+          <w:szCs w:val="22"/>
+        </w:rPr>
+      </w:pPr>
+      <w:r>
+        <w:rPr>
+          <w:bCs/>
+          <w:sz w:val="22"/>
+          <w:szCs w:val="22"/>
+        </w:rPr>
+        <w:t>Participating in code reviews to ensure the code meets quality and performance standards</w:t>
+      </w:r>
+    </w:p>
+    <w:p>
+      <w:pPr>
+        <w:pStyle w:val="Default"/>
+        <w:spacing w:line="252" w:lineRule="auto"/>
+        <w:ind w:left="284"/>
+        <w:rPr>
+          <w:bCs/>
+          <w:color w:val="auto"/>
+          <w:sz w:val="22"/>
+          <w:szCs w:val="22"/>
+        </w:rPr>
+      </w:pPr>
     </w:p>
     <w:p>
       <w:pPr>
@@ -634,7 +846,16 @@
           <w:szCs w:val="22"/>
           <w:lang w:val="en-GB"/>
         </w:rPr>
-        <w:t>Reliability Production Engineer/ DevOps</w:t>
+        <w:t>DevOps</w:t>
+      </w:r>
+      <w:r>
+        <w:rPr>
+          <w:rFonts w:ascii="Times New Roman" w:hAnsi="Times New Roman"/>
+          <w:sz w:val="22"/>
+          <w:szCs w:val="22"/>
+          <w:lang w:val="en-GB"/>
+        </w:rPr>
+        <w:t xml:space="preserve"> Engineer</w:t>
       </w:r>
       <w:r>
         <w:rPr>
@@ -696,7 +917,7 @@
           <w:sz w:val="22"/>
           <w:szCs w:val="22"/>
         </w:rPr>
-        <w:t>Automation of toils, as well as development of quick CLI tools for efficient daily support.</w:t>
+        <w:t>Designing, implementing, and maintaining the DevOps processes and systems used by the organization to develop, test, deploy, and manage software applications and services.</w:t>
       </w:r>
     </w:p>
     <w:p>
@@ -722,7 +943,7 @@
           <w:sz w:val="22"/>
           <w:szCs w:val="22"/>
         </w:rPr>
-        <w:t>Writing the underlying scripts for Autosys jobs in Bash, and Python.</w:t>
+        <w:t>Automating the build, deployment, and testing processes for software applications and services using Azure DevOps, including Azure Pipelines</w:t>
       </w:r>
     </w:p>
     <w:p>
@@ -748,7 +969,7 @@
           <w:sz w:val="22"/>
           <w:szCs w:val="22"/>
         </w:rPr>
-        <w:t>Technical (Unix and Sybase) support/monitoring on the central database repository that stores fixed income commodities trades and positions data.</w:t>
+        <w:t>Writing the underlying scripts for Autosys jobs in Bash, and Python.</w:t>
       </w:r>
     </w:p>
     <w:p>
@@ -774,7 +995,25 @@
           <w:sz w:val="22"/>
           <w:szCs w:val="22"/>
         </w:rPr>
-        <w:t>Working on SQL queries/extracts, upon data requests from users including the Trading desk.</w:t>
+        <w:t>Working on SQL queries/extracts</w:t>
+      </w:r>
+      <w:r>
+        <w:rPr>
+          <w:bCs/>
+          <w:color w:val="auto"/>
+          <w:sz w:val="22"/>
+          <w:szCs w:val="22"/>
+        </w:rPr>
+        <w:t xml:space="preserve"> related to </w:t>
+      </w:r>
+      <w:r>
+        <w:rPr>
+          <w:bCs/>
+          <w:color w:val="auto"/>
+          <w:sz w:val="22"/>
+          <w:szCs w:val="22"/>
+        </w:rPr>
+        <w:t>the Trading desk.</w:t>
       </w:r>
     </w:p>
     <w:p>
@@ -800,7 +1039,25 @@
           <w:sz w:val="22"/>
           <w:szCs w:val="22"/>
         </w:rPr>
-        <w:t>Provide support on mission-critical Trading and Risk Application</w:t>
+        <w:t>Provide</w:t>
+      </w:r>
+      <w:r>
+        <w:rPr>
+          <w:bCs/>
+          <w:color w:val="auto"/>
+          <w:sz w:val="22"/>
+          <w:szCs w:val="22"/>
+        </w:rPr>
+        <w:t xml:space="preserve"> L3</w:t>
+      </w:r>
+      <w:r>
+        <w:rPr>
+          <w:bCs/>
+          <w:color w:val="auto"/>
+          <w:sz w:val="22"/>
+          <w:szCs w:val="22"/>
+        </w:rPr>
+        <w:t xml:space="preserve"> support on mission-critical Trading and Risk Application</w:t>
       </w:r>
     </w:p>
     <w:p>
@@ -852,7 +1109,7 @@
           <w:sz w:val="22"/>
           <w:szCs w:val="22"/>
         </w:rPr>
-        <w:t>Gathering Intraday risk run requirement from commodities traders, for the management/ optimization of profit and loss runs via Autosys tooling.</w:t>
+        <w:t>Experienced with Docker container service.</w:t>
       </w:r>
     </w:p>
     <w:p>
@@ -878,7 +1135,69 @@
           <w:sz w:val="22"/>
           <w:szCs w:val="22"/>
         </w:rPr>
-        <w:t>Creation of new Risk run definitions for trading desks.</w:t>
+        <w:t>B</w:t>
+      </w:r>
+      <w:r>
+        <w:rPr>
+          <w:bCs/>
+          <w:color w:val="auto"/>
+          <w:sz w:val="22"/>
+          <w:szCs w:val="22"/>
+        </w:rPr>
+        <w:t>uild pipelines in Azure DevOps to enable CI/CD for both pre-production and production environments, which significantly reduced deployment time and effort.</w:t>
+      </w:r>
+    </w:p>
+    <w:p>
+      <w:pPr>
+        <w:pStyle w:val="Default"/>
+        <w:numPr>
+          <w:ilvl w:val="0"/>
+          <w:numId w:val="1"/>
+        </w:numPr>
+        <w:spacing w:line="252" w:lineRule="auto"/>
+        <w:ind w:left="284" w:hanging="284"/>
+        <w:rPr>
+          <w:bCs/>
+          <w:color w:val="auto"/>
+          <w:sz w:val="22"/>
+          <w:szCs w:val="22"/>
+        </w:rPr>
+      </w:pPr>
+      <w:r>
+        <w:rPr>
+          <w:bCs/>
+          <w:color w:val="auto"/>
+          <w:sz w:val="22"/>
+          <w:szCs w:val="22"/>
+        </w:rPr>
+        <w:t xml:space="preserve">Experienced in Branching, </w:t>
+      </w:r>
+      <w:r>
+        <w:rPr>
+          <w:bCs/>
+          <w:color w:val="auto"/>
+          <w:sz w:val="22"/>
+          <w:szCs w:val="22"/>
+        </w:rPr>
+        <w:t>Merging,</w:t>
+      </w:r>
+      <w:r>
+        <w:rPr>
+          <w:bCs/>
+          <w:color w:val="auto"/>
+          <w:sz w:val="22"/>
+          <w:szCs w:val="22"/>
+        </w:rPr>
+        <w:t xml:space="preserve"> and maintaining the version across the environments</w:t>
+      </w:r>
+      <w:r>
+        <w:rPr>
+          <w:bCs/>
+          <w:color w:val="auto"/>
+          <w:sz w:val="22"/>
+          <w:szCs w:val="22"/>
+        </w:rPr>
+        <w:t xml:space="preserve"> using SCM tools like Git.</w:t>
       </w:r>
     </w:p>
     <w:p>
@@ -1397,6 +1716,7 @@
           <w:szCs w:val="22"/>
           <w:lang w:val="en-GB"/>
         </w:rPr>
+        <w:lastRenderedPageBreak/>
         <w:t>Amity University</w:t>
       </w:r>
       <w:r>
@@ -1543,80 +1863,35 @@
           <w:szCs w:val="22"/>
         </w:rPr>
       </w:pPr>
-    </w:p>
-    <w:p>
-      <w:pPr>
-        <w:pStyle w:val="Default"/>
-        <w:pBdr>
-          <w:bottom w:val="single" w:sz="6" w:space="1" w:color="auto"/>
-        </w:pBdr>
-        <w:spacing w:line="252" w:lineRule="auto"/>
-        <w:rPr>
-          <w:b/>
-          <w:bCs/>
-          <w:color w:val="auto"/>
-          <w:sz w:val="22"/>
-          <w:szCs w:val="22"/>
-        </w:rPr>
-      </w:pPr>
-    </w:p>
-    <w:p>
-      <w:pPr>
-        <w:pStyle w:val="Default"/>
-        <w:pBdr>
-          <w:bottom w:val="single" w:sz="6" w:space="1" w:color="auto"/>
-        </w:pBdr>
-        <w:spacing w:line="252" w:lineRule="auto"/>
-        <w:rPr>
-          <w:b/>
-          <w:bCs/>
-          <w:color w:val="auto"/>
-          <w:sz w:val="22"/>
-          <w:szCs w:val="22"/>
-        </w:rPr>
-      </w:pPr>
-    </w:p>
-    <w:p>
-      <w:pPr>
-        <w:pStyle w:val="Default"/>
-        <w:pBdr>
-          <w:bottom w:val="single" w:sz="6" w:space="1" w:color="auto"/>
-        </w:pBdr>
-        <w:spacing w:line="252" w:lineRule="auto"/>
-        <w:rPr>
-          <w:b/>
-          <w:bCs/>
-          <w:color w:val="auto"/>
-          <w:sz w:val="22"/>
-          <w:szCs w:val="22"/>
-        </w:rPr>
-      </w:pPr>
-    </w:p>
-    <w:p>
-      <w:pPr>
-        <w:pStyle w:val="Default"/>
-        <w:pBdr>
-          <w:bottom w:val="single" w:sz="6" w:space="1" w:color="auto"/>
-        </w:pBdr>
-        <w:spacing w:line="252" w:lineRule="auto"/>
-        <w:rPr>
-          <w:b/>
-          <w:bCs/>
-          <w:color w:val="auto"/>
-          <w:sz w:val="22"/>
-          <w:szCs w:val="22"/>
-        </w:rPr>
-      </w:pPr>
-      <w:r>
-        <w:rPr>
-          <w:b/>
-          <w:bCs/>
-          <w:color w:val="auto"/>
-          <w:sz w:val="22"/>
-          <w:szCs w:val="22"/>
-        </w:rPr>
-        <w:lastRenderedPageBreak/>
-        <w:t>SKILLS, LANGUAGES AND ACCOMPLISHMENTS</w:t>
+      <w:r>
+        <w:rPr>
+          <w:b/>
+          <w:bCs/>
+          <w:color w:val="auto"/>
+          <w:sz w:val="22"/>
+          <w:szCs w:val="22"/>
+        </w:rPr>
+        <w:t>SKILLS</w:t>
+      </w:r>
+      <w:r>
+        <w:rPr>
+          <w:b/>
+          <w:bCs/>
+          <w:color w:val="auto"/>
+          <w:sz w:val="22"/>
+          <w:szCs w:val="22"/>
+        </w:rPr>
+        <w:t xml:space="preserve"> </w:t>
+      </w:r>
+      <w:r>
+        <w:rPr>
+          <w:b/>
+          <w:bCs/>
+          <w:color w:val="auto"/>
+          <w:sz w:val="22"/>
+          <w:szCs w:val="22"/>
+        </w:rPr>
+        <w:t>AND ACCOMPLISHMENTS</w:t>
       </w:r>
     </w:p>
     <w:p>
@@ -1638,7 +1913,7 @@
           <w:ilvl w:val="0"/>
           <w:numId w:val="1"/>
         </w:numPr>
-        <w:spacing w:line="252" w:lineRule="auto"/>
+        <w:spacing w:line="276" w:lineRule="auto"/>
         <w:ind w:left="284" w:hanging="284"/>
         <w:rPr>
           <w:bCs/>
@@ -1655,289 +1930,68 @@
           <w:sz w:val="22"/>
           <w:szCs w:val="22"/>
         </w:rPr>
-        <w:t>Technical Skills</w:t>
-      </w:r>
-      <w:r>
-        <w:rPr>
-          <w:bCs/>
-          <w:color w:val="auto"/>
-          <w:sz w:val="22"/>
-          <w:szCs w:val="22"/>
-        </w:rPr>
-        <w:t xml:space="preserve">: </w:t>
-      </w:r>
-      <w:r>
-        <w:rPr>
-          <w:bCs/>
-          <w:color w:val="auto"/>
-          <w:sz w:val="22"/>
-          <w:szCs w:val="22"/>
-        </w:rPr>
-        <w:t xml:space="preserve">React, JavaScript, NodeJS, </w:t>
-      </w:r>
-      <w:r>
-        <w:rPr>
-          <w:sz w:val="22"/>
-          <w:szCs w:val="22"/>
-        </w:rPr>
-        <w:t>HTML, CSS, Bootstrap,</w:t>
-      </w:r>
-      <w:r>
-        <w:rPr>
-          <w:sz w:val="22"/>
-          <w:szCs w:val="22"/>
-        </w:rPr>
-        <w:t xml:space="preserve"> </w:t>
-      </w:r>
-      <w:r>
-        <w:rPr>
-          <w:b/>
-          <w:color w:val="auto"/>
-          <w:sz w:val="22"/>
-          <w:szCs w:val="22"/>
-        </w:rPr>
-        <w:t>Python</w:t>
-      </w:r>
-      <w:r>
-        <w:rPr>
-          <w:bCs/>
-          <w:color w:val="auto"/>
-          <w:sz w:val="22"/>
-          <w:szCs w:val="22"/>
-        </w:rPr>
-        <w:t>, Pandas</w:t>
-      </w:r>
-      <w:r>
-        <w:rPr>
-          <w:b/>
-          <w:bCs/>
-          <w:sz w:val="22"/>
-          <w:szCs w:val="22"/>
-        </w:rPr>
-        <w:t xml:space="preserve">, </w:t>
-      </w:r>
-      <w:r>
-        <w:rPr>
-          <w:sz w:val="22"/>
-          <w:szCs w:val="22"/>
-        </w:rPr>
-        <w:t>Java</w:t>
-      </w:r>
-      <w:r>
-        <w:rPr>
-          <w:sz w:val="22"/>
-          <w:szCs w:val="22"/>
-        </w:rPr>
-        <w:t xml:space="preserve">, </w:t>
-      </w:r>
-      <w:r>
-        <w:rPr>
-          <w:sz w:val="22"/>
-          <w:szCs w:val="22"/>
-        </w:rPr>
-        <w:t>Git</w:t>
-      </w:r>
-      <w:r>
-        <w:rPr>
-          <w:sz w:val="22"/>
-          <w:szCs w:val="22"/>
-        </w:rPr>
-        <w:t>,</w:t>
-      </w:r>
-      <w:r>
-        <w:rPr>
-          <w:sz w:val="22"/>
-          <w:szCs w:val="22"/>
-        </w:rPr>
-        <w:t xml:space="preserve"> Databases</w:t>
-      </w:r>
-      <w:r>
-        <w:rPr>
-          <w:sz w:val="22"/>
-          <w:szCs w:val="22"/>
-        </w:rPr>
-        <w:t xml:space="preserve">, </w:t>
-      </w:r>
-      <w:r>
-        <w:rPr>
-          <w:sz w:val="22"/>
-          <w:szCs w:val="22"/>
-        </w:rPr>
-        <w:t>RDBMS</w:t>
-      </w:r>
-      <w:r>
-        <w:rPr>
-          <w:sz w:val="22"/>
-          <w:szCs w:val="22"/>
-        </w:rPr>
-        <w:t>,</w:t>
-      </w:r>
-      <w:r>
-        <w:rPr>
-          <w:sz w:val="22"/>
-          <w:szCs w:val="22"/>
-        </w:rPr>
-        <w:t xml:space="preserve"> </w:t>
-      </w:r>
-      <w:r>
-        <w:rPr>
-          <w:sz w:val="22"/>
-          <w:szCs w:val="22"/>
-        </w:rPr>
-        <w:t>M</w:t>
-      </w:r>
-      <w:r>
-        <w:rPr>
-          <w:sz w:val="22"/>
-          <w:szCs w:val="22"/>
-        </w:rPr>
-        <w:t>S</w:t>
-      </w:r>
-      <w:r>
-        <w:rPr>
-          <w:sz w:val="22"/>
-          <w:szCs w:val="22"/>
-        </w:rPr>
-        <w:t>SQL</w:t>
-      </w:r>
-      <w:r>
-        <w:rPr>
-          <w:sz w:val="22"/>
-          <w:szCs w:val="22"/>
-        </w:rPr>
-        <w:t>, DB2</w:t>
-      </w:r>
-      <w:r>
-        <w:rPr>
-          <w:sz w:val="22"/>
-          <w:szCs w:val="22"/>
-        </w:rPr>
-        <w:t>,</w:t>
-      </w:r>
-      <w:r>
-        <w:rPr>
-          <w:sz w:val="22"/>
-          <w:szCs w:val="22"/>
-        </w:rPr>
-        <w:t xml:space="preserve"> </w:t>
-      </w:r>
-      <w:r>
-        <w:rPr>
-          <w:sz w:val="22"/>
-          <w:szCs w:val="22"/>
-        </w:rPr>
-        <w:t>Azure</w:t>
-      </w:r>
-      <w:r>
-        <w:rPr>
-          <w:sz w:val="22"/>
-          <w:szCs w:val="22"/>
-        </w:rPr>
-        <w:t xml:space="preserve"> DevOps</w:t>
-      </w:r>
-      <w:r>
-        <w:rPr>
-          <w:sz w:val="22"/>
-          <w:szCs w:val="22"/>
-        </w:rPr>
-        <w:t xml:space="preserve">, </w:t>
+        <w:t xml:space="preserve">Programming Language: </w:t>
+      </w:r>
+      <w:r>
+        <w:rPr>
+          <w:color w:val="auto"/>
+          <w:sz w:val="22"/>
+          <w:szCs w:val="22"/>
+        </w:rPr>
+        <w:t>JavaScript, Python, Bash Scripting</w:t>
+      </w:r>
+      <w:r>
+        <w:rPr>
+          <w:color w:val="auto"/>
+          <w:sz w:val="22"/>
+          <w:szCs w:val="22"/>
+        </w:rPr>
+        <w:t>, XML</w:t>
+      </w:r>
+      <w:r>
+        <w:rPr>
+          <w:color w:val="auto"/>
+          <w:sz w:val="22"/>
+          <w:szCs w:val="22"/>
+        </w:rPr>
+        <w:t xml:space="preserve">, React, </w:t>
       </w:r>
       <w:proofErr w:type="spellStart"/>
       <w:r>
         <w:rPr>
-          <w:sz w:val="22"/>
-          <w:szCs w:val="22"/>
-        </w:rPr>
-        <w:t>Openstack</w:t>
+          <w:color w:val="auto"/>
+          <w:sz w:val="22"/>
+          <w:szCs w:val="22"/>
+        </w:rPr>
+        <w:t>NextJS</w:t>
       </w:r>
       <w:proofErr w:type="spellEnd"/>
       <w:r>
         <w:rPr>
-          <w:sz w:val="22"/>
-          <w:szCs w:val="22"/>
-        </w:rPr>
-        <w:t>,</w:t>
-      </w:r>
-      <w:r>
-        <w:rPr>
-          <w:sz w:val="22"/>
-          <w:szCs w:val="22"/>
-        </w:rPr>
-        <w:t xml:space="preserve"> Azure Kubernetes Service</w:t>
-      </w:r>
-      <w:r>
-        <w:rPr>
-          <w:sz w:val="22"/>
-          <w:szCs w:val="22"/>
-        </w:rPr>
-        <w:t xml:space="preserve">, </w:t>
-      </w:r>
-      <w:r>
-        <w:rPr>
-          <w:sz w:val="22"/>
-          <w:szCs w:val="22"/>
-        </w:rPr>
-        <w:t>Containers (Dockers)</w:t>
-      </w:r>
-      <w:r>
-        <w:rPr>
-          <w:sz w:val="22"/>
-          <w:szCs w:val="22"/>
-        </w:rPr>
-        <w:t xml:space="preserve">, </w:t>
-      </w:r>
-      <w:r>
-        <w:rPr>
-          <w:b/>
-          <w:bCs/>
-          <w:sz w:val="22"/>
-          <w:szCs w:val="22"/>
-        </w:rPr>
-        <w:t>Bash</w:t>
-      </w:r>
-      <w:r>
-        <w:rPr>
-          <w:sz w:val="22"/>
-          <w:szCs w:val="22"/>
-        </w:rPr>
-        <w:t xml:space="preserve"> Scripting</w:t>
-      </w:r>
-      <w:r>
-        <w:rPr>
-          <w:sz w:val="22"/>
-          <w:szCs w:val="22"/>
-        </w:rPr>
-        <w:t xml:space="preserve">, </w:t>
+          <w:color w:val="auto"/>
+          <w:sz w:val="22"/>
+          <w:szCs w:val="22"/>
+        </w:rPr>
+        <w:t xml:space="preserve">, Html5, </w:t>
       </w:r>
       <w:proofErr w:type="spellStart"/>
       <w:r>
         <w:rPr>
-          <w:sz w:val="22"/>
-          <w:szCs w:val="22"/>
-        </w:rPr>
-        <w:t>PowerBi</w:t>
+          <w:color w:val="auto"/>
+          <w:sz w:val="22"/>
+          <w:szCs w:val="22"/>
+        </w:rPr>
+        <w:t>TailwindCSS</w:t>
       </w:r>
       <w:proofErr w:type="spellEnd"/>
       <w:r>
         <w:rPr>
+          <w:color w:val="auto"/>
           <w:sz w:val="22"/>
           <w:szCs w:val="22"/>
         </w:rPr>
         <w:t>.</w:t>
       </w:r>
-    </w:p>
-    <w:p>
-      <w:pPr>
-        <w:pStyle w:val="Default"/>
-        <w:spacing w:line="252" w:lineRule="auto"/>
-        <w:ind w:left="284"/>
-        <w:rPr>
-          <w:bCs/>
-          <w:color w:val="auto"/>
-          <w:sz w:val="22"/>
-          <w:szCs w:val="22"/>
-        </w:rPr>
-      </w:pPr>
     </w:p>
     <w:p>
       <w:pPr>
@@ -1946,7 +2000,7 @@
           <w:ilvl w:val="0"/>
           <w:numId w:val="1"/>
         </w:numPr>
-        <w:spacing w:line="252" w:lineRule="auto"/>
+        <w:spacing w:line="276" w:lineRule="auto"/>
         <w:ind w:left="284" w:hanging="284"/>
         <w:rPr>
           <w:bCs/>
@@ -1963,7 +2017,7 @@
           <w:sz w:val="22"/>
           <w:szCs w:val="22"/>
         </w:rPr>
-        <w:t>Security Skills:</w:t>
+        <w:t>Cloud System:</w:t>
       </w:r>
       <w:r>
         <w:rPr>
@@ -1976,107 +2030,13 @@
       </w:r>
       <w:r>
         <w:rPr>
-          <w:sz w:val="22"/>
-          <w:szCs w:val="22"/>
-        </w:rPr>
-        <w:t>Linux</w:t>
-      </w:r>
-      <w:r>
-        <w:rPr>
-          <w:sz w:val="22"/>
-          <w:szCs w:val="22"/>
-        </w:rPr>
-        <w:t xml:space="preserve"> Commands</w:t>
-      </w:r>
-      <w:r>
-        <w:rPr>
-          <w:sz w:val="22"/>
-          <w:szCs w:val="22"/>
-        </w:rPr>
-        <w:t xml:space="preserve">, </w:t>
-      </w:r>
-      <w:proofErr w:type="spellStart"/>
-      <w:r>
-        <w:rPr>
-          <w:sz w:val="22"/>
-          <w:szCs w:val="22"/>
-        </w:rPr>
-        <w:t>reconspider</w:t>
-      </w:r>
-      <w:proofErr w:type="spellEnd"/>
-      <w:r>
-        <w:rPr>
-          <w:sz w:val="22"/>
-          <w:szCs w:val="22"/>
-        </w:rPr>
-        <w:t>, Nmap, Metasploit, TCP/IP</w:t>
-      </w:r>
-      <w:r>
-        <w:rPr>
-          <w:sz w:val="22"/>
-          <w:szCs w:val="22"/>
-        </w:rPr>
-        <w:t xml:space="preserve">, </w:t>
-      </w:r>
-      <w:r>
-        <w:rPr>
-          <w:sz w:val="22"/>
-          <w:szCs w:val="22"/>
-        </w:rPr>
-        <w:t>Application</w:t>
-      </w:r>
-      <w:r>
-        <w:rPr>
-          <w:sz w:val="22"/>
-          <w:szCs w:val="22"/>
-        </w:rPr>
-        <w:t xml:space="preserve"> Security</w:t>
-      </w:r>
-      <w:r>
-        <w:rPr>
-          <w:sz w:val="22"/>
-          <w:szCs w:val="22"/>
-        </w:rPr>
-        <w:t>, PowerShell</w:t>
-      </w:r>
-      <w:r>
-        <w:rPr>
-          <w:sz w:val="22"/>
-          <w:szCs w:val="22"/>
-        </w:rPr>
-        <w:t>,</w:t>
-      </w:r>
-      <w:r>
-        <w:rPr>
-          <w:sz w:val="22"/>
-          <w:szCs w:val="22"/>
-        </w:rPr>
-        <w:t xml:space="preserve"> </w:t>
-      </w:r>
-      <w:r>
-        <w:rPr>
-          <w:sz w:val="22"/>
-          <w:szCs w:val="22"/>
-        </w:rPr>
-        <w:t>Firewalls</w:t>
-      </w:r>
-      <w:r>
-        <w:rPr>
-          <w:sz w:val="22"/>
-          <w:szCs w:val="22"/>
-        </w:rPr>
-        <w:t>.</w:t>
-      </w:r>
-    </w:p>
-    <w:p>
-      <w:pPr>
-        <w:pStyle w:val="ListParagraph"/>
-        <w:rPr>
-          <w:bCs/>
-          <w:sz w:val="22"/>
-          <w:szCs w:val="22"/>
-        </w:rPr>
-      </w:pPr>
+          <w:bCs/>
+          <w:color w:val="auto"/>
+          <w:sz w:val="22"/>
+          <w:szCs w:val="22"/>
+        </w:rPr>
+        <w:t>Azure DevOps, CI/CD pipelines, Azure Containers, Azure Virtual Machine, App Service.</w:t>
+      </w:r>
     </w:p>
     <w:p>
       <w:pPr>
@@ -2085,7 +2045,7 @@
           <w:ilvl w:val="0"/>
           <w:numId w:val="1"/>
         </w:numPr>
-        <w:spacing w:line="252" w:lineRule="auto"/>
+        <w:spacing w:line="276" w:lineRule="auto"/>
         <w:ind w:left="284" w:hanging="284"/>
         <w:rPr>
           <w:bCs/>
@@ -2097,141 +2057,42 @@
       <w:r>
         <w:rPr>
           <w:b/>
-          <w:color w:val="auto"/>
-          <w:sz w:val="22"/>
-          <w:szCs w:val="22"/>
-        </w:rPr>
-        <w:t>Industry Knowledge</w:t>
-      </w:r>
-      <w:r>
-        <w:rPr>
-          <w:bCs/>
-          <w:color w:val="auto"/>
-          <w:sz w:val="22"/>
-          <w:szCs w:val="22"/>
-        </w:rPr>
-        <w:t xml:space="preserve">: Change Management, Incident Management, Root Cause Analysis, Problem Management, </w:t>
-      </w:r>
-      <w:r>
-        <w:rPr>
-          <w:bCs/>
-          <w:color w:val="auto"/>
-          <w:sz w:val="22"/>
-          <w:szCs w:val="22"/>
-        </w:rPr>
-        <w:t xml:space="preserve">Unit </w:t>
-      </w:r>
-      <w:r>
-        <w:rPr>
-          <w:bCs/>
-          <w:color w:val="auto"/>
-          <w:sz w:val="22"/>
-          <w:szCs w:val="22"/>
-        </w:rPr>
-        <w:t>T</w:t>
-      </w:r>
-      <w:r>
-        <w:rPr>
-          <w:bCs/>
-          <w:color w:val="auto"/>
-          <w:sz w:val="22"/>
-          <w:szCs w:val="22"/>
-        </w:rPr>
-        <w:t>esting</w:t>
-      </w:r>
-      <w:r>
-        <w:rPr>
-          <w:bCs/>
-          <w:color w:val="auto"/>
-          <w:sz w:val="22"/>
-          <w:szCs w:val="22"/>
-        </w:rPr>
-        <w:t>, Software Development Lifecycle</w:t>
-      </w:r>
-      <w:r>
-        <w:rPr>
-          <w:bCs/>
-          <w:color w:val="auto"/>
-          <w:sz w:val="22"/>
-          <w:szCs w:val="22"/>
-        </w:rPr>
-        <w:t xml:space="preserve">, </w:t>
-      </w:r>
-      <w:r>
-        <w:rPr>
-          <w:bCs/>
-          <w:color w:val="auto"/>
-          <w:sz w:val="22"/>
-          <w:szCs w:val="22"/>
-        </w:rPr>
-        <w:t>JIRA</w:t>
-      </w:r>
-      <w:r>
-        <w:rPr>
-          <w:bCs/>
-          <w:color w:val="auto"/>
-          <w:sz w:val="22"/>
-          <w:szCs w:val="22"/>
-        </w:rPr>
-        <w:t>, Service Now</w:t>
-      </w:r>
-      <w:r>
-        <w:rPr>
-          <w:bCs/>
-          <w:color w:val="auto"/>
-          <w:sz w:val="22"/>
-          <w:szCs w:val="22"/>
-        </w:rPr>
-        <w:t xml:space="preserve">, </w:t>
-      </w:r>
-      <w:r>
-        <w:rPr>
-          <w:bCs/>
-          <w:color w:val="auto"/>
-          <w:sz w:val="22"/>
-          <w:szCs w:val="22"/>
-        </w:rPr>
-        <w:t xml:space="preserve">Agile </w:t>
-      </w:r>
-      <w:r>
-        <w:rPr>
-          <w:bCs/>
-          <w:color w:val="auto"/>
-          <w:sz w:val="22"/>
-          <w:szCs w:val="22"/>
-        </w:rPr>
-        <w:t>Development</w:t>
-      </w:r>
-      <w:r>
-        <w:rPr>
-          <w:bCs/>
-          <w:color w:val="auto"/>
-          <w:sz w:val="22"/>
-          <w:szCs w:val="22"/>
-        </w:rPr>
-        <w:t>, GitHub</w:t>
-      </w:r>
-      <w:r>
-        <w:rPr>
-          <w:bCs/>
-          <w:color w:val="auto"/>
-          <w:sz w:val="22"/>
-          <w:szCs w:val="22"/>
-        </w:rPr>
-        <w:t>.</w:t>
-      </w:r>
-    </w:p>
-    <w:p>
-      <w:pPr>
-        <w:pStyle w:val="Default"/>
-        <w:spacing w:line="252" w:lineRule="auto"/>
-        <w:rPr>
-          <w:bCs/>
-          <w:color w:val="auto"/>
-          <w:sz w:val="22"/>
-          <w:szCs w:val="22"/>
-        </w:rPr>
-      </w:pPr>
+          <w:bCs/>
+          <w:color w:val="auto"/>
+          <w:sz w:val="22"/>
+          <w:szCs w:val="22"/>
+        </w:rPr>
+        <w:t>Database Systems:</w:t>
+      </w:r>
+      <w:r>
+        <w:rPr>
+          <w:bCs/>
+          <w:color w:val="auto"/>
+          <w:sz w:val="22"/>
+          <w:szCs w:val="22"/>
+        </w:rPr>
+        <w:t xml:space="preserve"> </w:t>
+      </w:r>
+      <w:r>
+        <w:rPr>
+          <w:bCs/>
+          <w:color w:val="auto"/>
+          <w:sz w:val="22"/>
+          <w:szCs w:val="22"/>
+        </w:rPr>
+        <w:t xml:space="preserve">MSSQL, DB2, </w:t>
+      </w:r>
+      <w:proofErr w:type="spellStart"/>
+      <w:r>
+        <w:rPr>
+          <w:bCs/>
+          <w:color w:val="auto"/>
+          <w:sz w:val="22"/>
+          <w:szCs w:val="22"/>
+        </w:rPr>
+        <w:t>CosmosDB</w:t>
+      </w:r>
+      <w:proofErr w:type="spellEnd"/>
     </w:p>
     <w:p>
       <w:pPr>
@@ -2240,9 +2101,340 @@
           <w:ilvl w:val="0"/>
           <w:numId w:val="1"/>
         </w:numPr>
-        <w:spacing w:line="252" w:lineRule="auto"/>
+        <w:spacing w:line="276" w:lineRule="auto"/>
         <w:ind w:left="284" w:hanging="284"/>
         <w:rPr>
+          <w:bCs/>
+          <w:color w:val="auto"/>
+          <w:sz w:val="22"/>
+          <w:szCs w:val="22"/>
+        </w:rPr>
+      </w:pPr>
+      <w:r>
+        <w:rPr>
+          <w:b/>
+          <w:bCs/>
+          <w:color w:val="auto"/>
+          <w:sz w:val="22"/>
+          <w:szCs w:val="22"/>
+        </w:rPr>
+        <w:t>Networking:</w:t>
+      </w:r>
+      <w:r>
+        <w:rPr>
+          <w:bCs/>
+          <w:color w:val="auto"/>
+          <w:sz w:val="22"/>
+          <w:szCs w:val="22"/>
+        </w:rPr>
+        <w:t xml:space="preserve"> </w:t>
+      </w:r>
+      <w:r>
+        <w:rPr>
+          <w:sz w:val="22"/>
+          <w:szCs w:val="22"/>
+        </w:rPr>
+        <w:t xml:space="preserve">Linux, </w:t>
+      </w:r>
+      <w:r>
+        <w:rPr>
+          <w:sz w:val="22"/>
+          <w:szCs w:val="22"/>
+        </w:rPr>
+        <w:t>TCP/IP, Network concepts, Windows Internet Information Services (IIS)</w:t>
+      </w:r>
+    </w:p>
+    <w:p>
+      <w:pPr>
+        <w:pStyle w:val="Default"/>
+        <w:numPr>
+          <w:ilvl w:val="0"/>
+          <w:numId w:val="1"/>
+        </w:numPr>
+        <w:spacing w:line="276" w:lineRule="auto"/>
+        <w:ind w:left="284" w:hanging="284"/>
+        <w:rPr>
+          <w:bCs/>
+          <w:color w:val="auto"/>
+          <w:sz w:val="22"/>
+          <w:szCs w:val="22"/>
+        </w:rPr>
+      </w:pPr>
+      <w:r>
+        <w:rPr>
+          <w:b/>
+          <w:bCs/>
+          <w:color w:val="auto"/>
+          <w:sz w:val="22"/>
+          <w:szCs w:val="22"/>
+        </w:rPr>
+        <w:t>Scheduler Tools:</w:t>
+      </w:r>
+      <w:r>
+        <w:rPr>
+          <w:bCs/>
+          <w:color w:val="auto"/>
+          <w:sz w:val="22"/>
+          <w:szCs w:val="22"/>
+        </w:rPr>
+        <w:t xml:space="preserve"> </w:t>
+      </w:r>
+      <w:r>
+        <w:rPr>
+          <w:bCs/>
+          <w:color w:val="auto"/>
+          <w:sz w:val="22"/>
+          <w:szCs w:val="22"/>
+        </w:rPr>
+        <w:t xml:space="preserve">ITRS </w:t>
+      </w:r>
+      <w:proofErr w:type="spellStart"/>
+      <w:r>
+        <w:rPr>
+          <w:bCs/>
+          <w:color w:val="auto"/>
+          <w:sz w:val="22"/>
+          <w:szCs w:val="22"/>
+        </w:rPr>
+        <w:t>Geneos</w:t>
+      </w:r>
+      <w:proofErr w:type="spellEnd"/>
+      <w:r>
+        <w:rPr>
+          <w:bCs/>
+          <w:color w:val="auto"/>
+          <w:sz w:val="22"/>
+          <w:szCs w:val="22"/>
+        </w:rPr>
+        <w:t>, AutoSys</w:t>
+      </w:r>
+    </w:p>
+    <w:p>
+      <w:pPr>
+        <w:pStyle w:val="Default"/>
+        <w:numPr>
+          <w:ilvl w:val="0"/>
+          <w:numId w:val="1"/>
+        </w:numPr>
+        <w:spacing w:line="276" w:lineRule="auto"/>
+        <w:ind w:left="284" w:hanging="284"/>
+        <w:rPr>
+          <w:bCs/>
+          <w:sz w:val="22"/>
+          <w:szCs w:val="22"/>
+        </w:rPr>
+      </w:pPr>
+      <w:r>
+        <w:rPr>
+          <w:b/>
+          <w:bCs/>
+          <w:color w:val="auto"/>
+          <w:sz w:val="22"/>
+          <w:szCs w:val="22"/>
+        </w:rPr>
+        <w:t>Data Analysis Tools:</w:t>
+      </w:r>
+      <w:r>
+        <w:rPr>
+          <w:bCs/>
+          <w:color w:val="auto"/>
+          <w:sz w:val="22"/>
+          <w:szCs w:val="22"/>
+        </w:rPr>
+        <w:t xml:space="preserve"> </w:t>
+      </w:r>
+      <w:r>
+        <w:rPr>
+          <w:bCs/>
+          <w:color w:val="auto"/>
+          <w:sz w:val="22"/>
+          <w:szCs w:val="22"/>
+        </w:rPr>
+        <w:t xml:space="preserve">Splunk, </w:t>
+      </w:r>
+      <w:proofErr w:type="spellStart"/>
+      <w:r>
+        <w:rPr>
+          <w:bCs/>
+          <w:color w:val="auto"/>
+          <w:sz w:val="22"/>
+          <w:szCs w:val="22"/>
+        </w:rPr>
+        <w:t>PowerBI</w:t>
+      </w:r>
+      <w:proofErr w:type="spellEnd"/>
+    </w:p>
+    <w:p>
+      <w:pPr>
+        <w:pStyle w:val="Default"/>
+        <w:numPr>
+          <w:ilvl w:val="0"/>
+          <w:numId w:val="1"/>
+        </w:numPr>
+        <w:spacing w:line="276" w:lineRule="auto"/>
+        <w:ind w:left="284" w:hanging="284"/>
+        <w:rPr>
+          <w:bCs/>
+          <w:color w:val="auto"/>
+          <w:sz w:val="22"/>
+          <w:szCs w:val="22"/>
+        </w:rPr>
+      </w:pPr>
+      <w:r>
+        <w:rPr>
+          <w:b/>
+          <w:color w:val="auto"/>
+          <w:sz w:val="22"/>
+          <w:szCs w:val="22"/>
+        </w:rPr>
+        <w:t>Industry Knowledge</w:t>
+      </w:r>
+      <w:r>
+        <w:rPr>
+          <w:bCs/>
+          <w:color w:val="auto"/>
+          <w:sz w:val="22"/>
+          <w:szCs w:val="22"/>
+        </w:rPr>
+        <w:t xml:space="preserve">: </w:t>
+      </w:r>
+      <w:r>
+        <w:rPr>
+          <w:bCs/>
+          <w:color w:val="auto"/>
+          <w:sz w:val="22"/>
+          <w:szCs w:val="22"/>
+        </w:rPr>
+        <w:t xml:space="preserve">Change Management, Incident Management, Root Cause Analysis, Problem Management, </w:t>
+      </w:r>
+      <w:r>
+        <w:rPr>
+          <w:bCs/>
+          <w:color w:val="auto"/>
+          <w:sz w:val="22"/>
+          <w:szCs w:val="22"/>
+        </w:rPr>
+        <w:t xml:space="preserve">Unit </w:t>
+      </w:r>
+      <w:r>
+        <w:rPr>
+          <w:bCs/>
+          <w:color w:val="auto"/>
+          <w:sz w:val="22"/>
+          <w:szCs w:val="22"/>
+        </w:rPr>
+        <w:t>T</w:t>
+      </w:r>
+      <w:r>
+        <w:rPr>
+          <w:bCs/>
+          <w:color w:val="auto"/>
+          <w:sz w:val="22"/>
+          <w:szCs w:val="22"/>
+        </w:rPr>
+        <w:t>esting</w:t>
+      </w:r>
+      <w:r>
+        <w:rPr>
+          <w:bCs/>
+          <w:color w:val="auto"/>
+          <w:sz w:val="22"/>
+          <w:szCs w:val="22"/>
+        </w:rPr>
+        <w:t>,</w:t>
+      </w:r>
+      <w:r>
+        <w:rPr>
+          <w:bCs/>
+          <w:color w:val="auto"/>
+          <w:sz w:val="22"/>
+          <w:szCs w:val="22"/>
+        </w:rPr>
+        <w:t xml:space="preserve"> Software Development Lifecycle,</w:t>
+      </w:r>
+      <w:r>
+        <w:rPr>
+          <w:bCs/>
+          <w:color w:val="auto"/>
+          <w:sz w:val="22"/>
+          <w:szCs w:val="22"/>
+        </w:rPr>
+        <w:t xml:space="preserve"> </w:t>
+      </w:r>
+      <w:r>
+        <w:rPr>
+          <w:bCs/>
+          <w:color w:val="auto"/>
+          <w:sz w:val="22"/>
+          <w:szCs w:val="22"/>
+        </w:rPr>
+        <w:t>Agile Methodologies</w:t>
+      </w:r>
+      <w:r>
+        <w:rPr>
+          <w:bCs/>
+          <w:color w:val="auto"/>
+          <w:sz w:val="22"/>
+          <w:szCs w:val="22"/>
+        </w:rPr>
+        <w:t xml:space="preserve">, </w:t>
+      </w:r>
+      <w:r>
+        <w:rPr>
+          <w:bCs/>
+          <w:color w:val="auto"/>
+          <w:sz w:val="22"/>
+          <w:szCs w:val="22"/>
+        </w:rPr>
+        <w:t>JIRA</w:t>
+      </w:r>
+      <w:r>
+        <w:rPr>
+          <w:bCs/>
+          <w:color w:val="auto"/>
+          <w:sz w:val="22"/>
+          <w:szCs w:val="22"/>
+        </w:rPr>
+        <w:t>, Service Now</w:t>
+      </w:r>
+      <w:r>
+        <w:rPr>
+          <w:bCs/>
+          <w:color w:val="auto"/>
+          <w:sz w:val="22"/>
+          <w:szCs w:val="22"/>
+        </w:rPr>
+        <w:t>, GitHub</w:t>
+      </w:r>
+      <w:r>
+        <w:rPr>
+          <w:bCs/>
+          <w:color w:val="auto"/>
+          <w:sz w:val="22"/>
+          <w:szCs w:val="22"/>
+        </w:rPr>
+        <w:t>, GitLab</w:t>
+      </w:r>
+      <w:r>
+        <w:rPr>
+          <w:bCs/>
+          <w:color w:val="auto"/>
+          <w:sz w:val="22"/>
+          <w:szCs w:val="22"/>
+        </w:rPr>
+        <w:t>.</w:t>
+      </w:r>
+    </w:p>
+    <w:p>
+      <w:pPr>
+        <w:pStyle w:val="Default"/>
+        <w:numPr>
+          <w:ilvl w:val="0"/>
+          <w:numId w:val="1"/>
+        </w:numPr>
+        <w:spacing w:line="276" w:lineRule="auto"/>
+        <w:ind w:left="284" w:hanging="284"/>
+        <w:rPr>
           <w:b/>
           <w:bCs/>
           <w:color w:val="auto"/>
@@ -2279,16 +2471,36 @@
           <w:sz w:val="22"/>
           <w:szCs w:val="22"/>
         </w:rPr>
-        <w:t xml:space="preserve">Azure Fundamentals </w:t>
-      </w:r>
-      <w:r>
-        <w:rPr>
-          <w:b/>
-          <w:bCs/>
-          <w:sz w:val="22"/>
-          <w:szCs w:val="22"/>
-        </w:rPr>
-        <w:t>AZ-900</w:t>
+        <w:t>Azure Fundamentals AZ-900,</w:t>
+      </w:r>
+      <w:r>
+        <w:rPr>
+          <w:sz w:val="22"/>
+          <w:szCs w:val="22"/>
+        </w:rPr>
+        <w:t xml:space="preserve"> Azure AZ-204 (</w:t>
+      </w:r>
+      <w:r>
+        <w:rPr>
+          <w:sz w:val="22"/>
+          <w:szCs w:val="22"/>
+        </w:rPr>
+        <w:t>InProgress</w:t>
+      </w:r>
+      <w:proofErr w:type="gramStart"/>
+      <w:r>
+        <w:rPr>
+          <w:sz w:val="22"/>
+          <w:szCs w:val="22"/>
+        </w:rPr>
+        <w:t>)</w:t>
+      </w:r>
+      <w:r>
+        <w:rPr>
+          <w:sz w:val="22"/>
+          <w:szCs w:val="22"/>
+        </w:rPr>
+        <w:t xml:space="preserve"> </w:t>
       </w:r>
       <w:r>
         <w:rPr>
@@ -2302,22 +2514,15 @@
           <w:sz w:val="22"/>
           <w:szCs w:val="22"/>
         </w:rPr>
-        <w:t xml:space="preserve"> Azure AZ-204 (</w:t>
-      </w:r>
-      <w:r>
-        <w:rPr>
-          <w:sz w:val="22"/>
-          <w:szCs w:val="22"/>
-        </w:rPr>
-        <w:t>InProgress</w:t>
-      </w:r>
-      <w:proofErr w:type="gramStart"/>
-      <w:r>
-        <w:rPr>
-          <w:sz w:val="22"/>
-          <w:szCs w:val="22"/>
-        </w:rPr>
-        <w:t>)</w:t>
+        <w:t>PCAP</w:t>
+      </w:r>
+      <w:proofErr w:type="gramEnd"/>
+      <w:r>
+        <w:rPr>
+          <w:sz w:val="22"/>
+          <w:szCs w:val="22"/>
+        </w:rPr>
+        <w:t>-31-03 – Certified Associate in Python Programming,</w:t>
       </w:r>
       <w:r>
         <w:rPr>
@@ -2331,33 +2536,7 @@
           <w:sz w:val="22"/>
           <w:szCs w:val="22"/>
         </w:rPr>
-        <w:t>,</w:t>
-      </w:r>
-      <w:r>
-        <w:rPr>
-          <w:b/>
-          <w:bCs/>
-          <w:sz w:val="22"/>
-          <w:szCs w:val="22"/>
-        </w:rPr>
-        <w:t>PCAP</w:t>
-      </w:r>
-      <w:proofErr w:type="gramEnd"/>
-      <w:r>
-        <w:rPr>
-          <w:b/>
-          <w:bCs/>
-          <w:sz w:val="22"/>
-          <w:szCs w:val="22"/>
-        </w:rPr>
-        <w:t>-31-03</w:t>
-      </w:r>
-      <w:r>
-        <w:rPr>
-          <w:sz w:val="22"/>
-          <w:szCs w:val="22"/>
-        </w:rPr>
-        <w:t xml:space="preserve"> – Certified Associate in Python Programming,</w:t>
+        <w:t>CompTIA</w:t>
       </w:r>
       <w:r>
         <w:rPr>
@@ -2371,7 +2550,7 @@
           <w:sz w:val="22"/>
           <w:szCs w:val="22"/>
         </w:rPr>
-        <w:t>CompTIA</w:t>
+        <w:t>Network +,</w:t>
       </w:r>
       <w:r>
         <w:rPr>
@@ -2382,42 +2561,10 @@
       </w:r>
       <w:r>
         <w:rPr>
-          <w:b/>
-          <w:bCs/>
-          <w:sz w:val="22"/>
-          <w:szCs w:val="22"/>
-        </w:rPr>
-        <w:t>Network +</w:t>
-      </w:r>
-      <w:r>
-        <w:rPr>
-          <w:sz w:val="22"/>
-          <w:szCs w:val="22"/>
-        </w:rPr>
-        <w:t>,</w:t>
-      </w:r>
-      <w:r>
-        <w:rPr>
-          <w:sz w:val="22"/>
-          <w:szCs w:val="22"/>
-        </w:rPr>
-        <w:t xml:space="preserve"> </w:t>
-      </w:r>
-      <w:r>
-        <w:rPr>
-          <w:b/>
-          <w:bCs/>
-          <w:sz w:val="22"/>
-          <w:szCs w:val="22"/>
-        </w:rPr>
-        <w:t>PCEP</w:t>
-      </w:r>
-      <w:r>
-        <w:rPr>
-          <w:sz w:val="22"/>
-          <w:szCs w:val="22"/>
-        </w:rPr>
-        <w:t xml:space="preserve"> – Entry level Python Programmer</w:t>
+          <w:sz w:val="22"/>
+          <w:szCs w:val="22"/>
+        </w:rPr>
+        <w:t>PCEP – Entry level Python Programmer</w:t>
       </w:r>
       <w:r>
         <w:rPr>
@@ -2604,73 +2751,8 @@
     </w:p>
     <w:p>
       <w:pPr>
-        <w:pStyle w:val="Default"/>
         <w:numPr>
           <w:ilvl w:val="1"/>
-          <w:numId w:val="1"/>
-        </w:numPr>
-        <w:spacing w:line="252" w:lineRule="auto"/>
-        <w:rPr>
-          <w:bCs/>
-          <w:color w:val="auto"/>
-          <w:sz w:val="22"/>
-          <w:szCs w:val="22"/>
-        </w:rPr>
-      </w:pPr>
-      <w:r>
-        <w:rPr>
-          <w:bCs/>
-          <w:color w:val="auto"/>
-          <w:sz w:val="22"/>
-          <w:szCs w:val="22"/>
-        </w:rPr>
-        <w:t xml:space="preserve">Build </w:t>
-      </w:r>
-      <w:proofErr w:type="gramStart"/>
-      <w:r>
-        <w:rPr>
-          <w:bCs/>
-          <w:color w:val="auto"/>
-          <w:sz w:val="22"/>
-          <w:szCs w:val="22"/>
-        </w:rPr>
-        <w:t>an</w:t>
-      </w:r>
-      <w:proofErr w:type="gramEnd"/>
-      <w:r>
-        <w:rPr>
-          <w:bCs/>
-          <w:color w:val="auto"/>
-          <w:sz w:val="22"/>
-          <w:szCs w:val="22"/>
-        </w:rPr>
-        <w:t xml:space="preserve"> </w:t>
-      </w:r>
-      <w:r>
-        <w:rPr>
-          <w:bCs/>
-          <w:color w:val="auto"/>
-          <w:sz w:val="22"/>
-          <w:szCs w:val="22"/>
-        </w:rPr>
-        <w:t>responsive online resume/ website using tech stack – React, JavaScript, HTML and CSS.</w:t>
-      </w:r>
-    </w:p>
-    <w:p>
-      <w:pPr>
-        <w:pStyle w:val="Default"/>
-        <w:spacing w:line="252" w:lineRule="auto"/>
-        <w:rPr>
-          <w:bCs/>
-          <w:sz w:val="22"/>
-          <w:szCs w:val="22"/>
-        </w:rPr>
-      </w:pPr>
-    </w:p>
-    <w:p>
-      <w:pPr>
-        <w:numPr>
-          <w:ilvl w:val="0"/>
           <w:numId w:val="2"/>
         </w:numPr>
         <w:tabs>
@@ -2686,19 +2768,91 @@
       </w:pPr>
       <w:r>
         <w:rPr>
-          <w:rFonts w:ascii="Times New Roman" w:hAnsi="Times New Roman"/>
-          <w:b/>
-          <w:sz w:val="22"/>
-          <w:szCs w:val="22"/>
-          <w:lang w:val="en-GB"/>
-        </w:rPr>
-        <w:t>Supervised Intrusion Detection System for Smart Home IoT devices</w:t>
-      </w:r>
-      <w:r>
-        <w:rPr>
-          <w:rFonts w:ascii="Times New Roman" w:hAnsi="Times New Roman"/>
-          <w:b/>
-          <w:smallCaps/>
+          <w:bCs/>
+          <w:sz w:val="22"/>
+          <w:szCs w:val="22"/>
+        </w:rPr>
+        <w:t xml:space="preserve">Build </w:t>
+      </w:r>
+      <w:proofErr w:type="gramStart"/>
+      <w:r>
+        <w:rPr>
+          <w:bCs/>
+          <w:sz w:val="22"/>
+          <w:szCs w:val="22"/>
+        </w:rPr>
+        <w:t>an</w:t>
+      </w:r>
+      <w:proofErr w:type="gramEnd"/>
+      <w:r>
+        <w:rPr>
+          <w:bCs/>
+          <w:sz w:val="22"/>
+          <w:szCs w:val="22"/>
+        </w:rPr>
+        <w:t xml:space="preserve"> </w:t>
+      </w:r>
+      <w:r>
+        <w:rPr>
+          <w:bCs/>
+          <w:sz w:val="22"/>
+          <w:szCs w:val="22"/>
+        </w:rPr>
+        <w:t>responsive online resume/ website using tech stack – React, JavaScript, HTML and CSS.</w:t>
+      </w:r>
+    </w:p>
+    <w:p>
+      <w:pPr>
+        <w:pStyle w:val="Default"/>
+        <w:spacing w:line="252" w:lineRule="auto"/>
+        <w:ind w:left="1440"/>
+        <w:rPr>
+          <w:bCs/>
+          <w:color w:val="auto"/>
+          <w:sz w:val="22"/>
+          <w:szCs w:val="22"/>
+        </w:rPr>
+      </w:pPr>
+    </w:p>
+    <w:p>
+      <w:pPr>
+        <w:pStyle w:val="Default"/>
+        <w:numPr>
+          <w:ilvl w:val="0"/>
+          <w:numId w:val="2"/>
+        </w:numPr>
+        <w:spacing w:line="252" w:lineRule="auto"/>
+        <w:rPr>
+          <w:bCs/>
+          <w:color w:val="auto"/>
+          <w:sz w:val="22"/>
+          <w:szCs w:val="22"/>
+        </w:rPr>
+      </w:pPr>
+      <w:proofErr w:type="spellStart"/>
+      <w:r>
+        <w:rPr>
+          <w:bCs/>
+          <w:color w:val="auto"/>
+          <w:sz w:val="22"/>
+          <w:szCs w:val="22"/>
+        </w:rPr>
+        <w:t>AirBnB</w:t>
+      </w:r>
+      <w:proofErr w:type="spellEnd"/>
+      <w:r>
+        <w:rPr>
+          <w:bCs/>
+          <w:color w:val="auto"/>
+          <w:sz w:val="22"/>
+          <w:szCs w:val="22"/>
+        </w:rPr>
+        <w:t xml:space="preserve"> Clone</w:t>
+      </w:r>
+      <w:r>
+        <w:rPr>
+          <w:bCs/>
+          <w:color w:val="auto"/>
           <w:sz w:val="22"/>
           <w:szCs w:val="22"/>
         </w:rPr>
@@ -2706,13 +2860,148 @@
       </w:r>
       <w:r>
         <w:rPr>
-          <w:rFonts w:ascii="Times New Roman" w:hAnsi="Times New Roman"/>
-          <w:b/>
-          <w:sz w:val="22"/>
-          <w:szCs w:val="22"/>
-          <w:lang w:val="en-GB"/>
-        </w:rPr>
-        <w:t>Sep 2020 - Dec 2020</w:t>
+          <w:bCs/>
+          <w:color w:val="auto"/>
+          <w:sz w:val="22"/>
+          <w:szCs w:val="22"/>
+        </w:rPr>
+        <w:tab/>
+      </w:r>
+      <w:r>
+        <w:rPr>
+          <w:bCs/>
+          <w:color w:val="auto"/>
+          <w:sz w:val="22"/>
+          <w:szCs w:val="22"/>
+        </w:rPr>
+        <w:tab/>
+      </w:r>
+      <w:r>
+        <w:rPr>
+          <w:bCs/>
+          <w:color w:val="auto"/>
+          <w:sz w:val="22"/>
+          <w:szCs w:val="22"/>
+        </w:rPr>
+        <w:tab/>
+      </w:r>
+      <w:r>
+        <w:rPr>
+          <w:bCs/>
+          <w:color w:val="auto"/>
+          <w:sz w:val="22"/>
+          <w:szCs w:val="22"/>
+        </w:rPr>
+        <w:tab/>
+      </w:r>
+      <w:r>
+        <w:rPr>
+          <w:bCs/>
+          <w:color w:val="auto"/>
+          <w:sz w:val="22"/>
+          <w:szCs w:val="22"/>
+        </w:rPr>
+        <w:tab/>
+      </w:r>
+      <w:r>
+        <w:rPr>
+          <w:bCs/>
+          <w:color w:val="auto"/>
+          <w:sz w:val="22"/>
+          <w:szCs w:val="22"/>
+        </w:rPr>
+        <w:tab/>
+      </w:r>
+      <w:r>
+        <w:rPr>
+          <w:bCs/>
+          <w:color w:val="auto"/>
+          <w:sz w:val="22"/>
+          <w:szCs w:val="22"/>
+        </w:rPr>
+        <w:tab/>
+      </w:r>
+      <w:r>
+        <w:rPr>
+          <w:bCs/>
+          <w:color w:val="auto"/>
+          <w:sz w:val="22"/>
+          <w:szCs w:val="22"/>
+        </w:rPr>
+        <w:tab/>
+      </w:r>
+      <w:r>
+        <w:rPr>
+          <w:bCs/>
+          <w:color w:val="auto"/>
+          <w:sz w:val="22"/>
+          <w:szCs w:val="22"/>
+        </w:rPr>
+        <w:tab/>
+        <w:t xml:space="preserve">    </w:t>
+      </w:r>
+      <w:r>
+        <w:rPr>
+          <w:b/>
+          <w:sz w:val="22"/>
+          <w:szCs w:val="22"/>
+          <w:lang w:val="en-GB"/>
+        </w:rPr>
+        <w:t>Nov</w:t>
+      </w:r>
+      <w:r>
+        <w:rPr>
+          <w:b/>
+          <w:sz w:val="22"/>
+          <w:szCs w:val="22"/>
+          <w:lang w:val="en-GB"/>
+        </w:rPr>
+        <w:t xml:space="preserve"> 202</w:t>
+      </w:r>
+      <w:r>
+        <w:rPr>
+          <w:b/>
+          <w:sz w:val="22"/>
+          <w:szCs w:val="22"/>
+          <w:lang w:val="en-GB"/>
+        </w:rPr>
+        <w:t>2</w:t>
+      </w:r>
+      <w:r>
+        <w:rPr>
+          <w:b/>
+          <w:sz w:val="22"/>
+          <w:szCs w:val="22"/>
+          <w:lang w:val="en-GB"/>
+        </w:rPr>
+        <w:t xml:space="preserve"> - </w:t>
+      </w:r>
+      <w:r>
+        <w:rPr>
+          <w:b/>
+          <w:sz w:val="22"/>
+          <w:szCs w:val="22"/>
+          <w:lang w:val="en-GB"/>
+        </w:rPr>
+        <w:t>Dec</w:t>
+      </w:r>
+      <w:r>
+        <w:rPr>
+          <w:b/>
+          <w:sz w:val="22"/>
+          <w:szCs w:val="22"/>
+          <w:lang w:val="en-GB"/>
+        </w:rPr>
+        <w:t xml:space="preserve"> 202</w:t>
+      </w:r>
+      <w:r>
+        <w:rPr>
+          <w:b/>
+          <w:sz w:val="22"/>
+          <w:szCs w:val="22"/>
+          <w:lang w:val="en-GB"/>
+        </w:rPr>
+        <w:t>2</w:t>
       </w:r>
     </w:p>
     <w:p>
@@ -2720,24 +3009,43 @@
         <w:pStyle w:val="Default"/>
         <w:numPr>
           <w:ilvl w:val="1"/>
-          <w:numId w:val="1"/>
-        </w:numPr>
-        <w:spacing w:line="252" w:lineRule="auto"/>
-        <w:rPr>
-          <w:bCs/>
-          <w:color w:val="auto"/>
-          <w:sz w:val="22"/>
-          <w:szCs w:val="22"/>
-        </w:rPr>
-      </w:pPr>
-      <w:r>
-        <w:rPr>
-          <w:bCs/>
-          <w:color w:val="auto"/>
-          <w:sz w:val="22"/>
-          <w:szCs w:val="22"/>
-        </w:rPr>
-        <w:t xml:space="preserve">Build an Intrusion detection system for Smart home IoT devices using python, machine learning, </w:t>
+          <w:numId w:val="2"/>
+        </w:numPr>
+        <w:spacing w:line="252" w:lineRule="auto"/>
+        <w:rPr>
+          <w:bCs/>
+          <w:color w:val="auto"/>
+          <w:sz w:val="22"/>
+          <w:szCs w:val="22"/>
+        </w:rPr>
+      </w:pPr>
+      <w:r>
+        <w:rPr>
+          <w:bCs/>
+          <w:color w:val="auto"/>
+          <w:sz w:val="22"/>
+          <w:szCs w:val="22"/>
+        </w:rPr>
+        <w:t xml:space="preserve">Build an </w:t>
+      </w:r>
+      <w:r>
+        <w:rPr>
+          <w:bCs/>
+          <w:color w:val="auto"/>
+          <w:sz w:val="22"/>
+          <w:szCs w:val="22"/>
+        </w:rPr>
+        <w:t xml:space="preserve">dynamic clone </w:t>
+      </w:r>
+      <w:proofErr w:type="gramStart"/>
+      <w:r>
+        <w:rPr>
+          <w:bCs/>
+          <w:color w:val="auto"/>
+          <w:sz w:val="22"/>
+          <w:szCs w:val="22"/>
+        </w:rPr>
+        <w:t xml:space="preserve">of  </w:t>
       </w:r>
       <w:proofErr w:type="spellStart"/>
       <w:r>
@@ -2747,60 +3055,53 @@
           <w:sz w:val="22"/>
           <w:szCs w:val="22"/>
         </w:rPr>
-        <w:t>weka</w:t>
+        <w:t>AirBnB</w:t>
       </w:r>
       <w:proofErr w:type="spellEnd"/>
-      <w:r>
-        <w:rPr>
-          <w:bCs/>
-          <w:color w:val="auto"/>
-          <w:sz w:val="22"/>
-          <w:szCs w:val="22"/>
-        </w:rPr>
-        <w:t>. The system focuses on the identification of targeted devices, attacks performed and capable of classifying data as malicious or benign.</w:t>
-      </w:r>
-    </w:p>
-    <w:p>
-      <w:pPr>
-        <w:pStyle w:val="Default"/>
-        <w:numPr>
-          <w:ilvl w:val="1"/>
-          <w:numId w:val="1"/>
-        </w:numPr>
-        <w:spacing w:line="252" w:lineRule="auto"/>
-        <w:rPr>
-          <w:bCs/>
-          <w:color w:val="auto"/>
-          <w:sz w:val="22"/>
-          <w:szCs w:val="22"/>
-        </w:rPr>
-      </w:pPr>
-      <w:r>
-        <w:rPr>
-          <w:bCs/>
-          <w:color w:val="auto"/>
-          <w:sz w:val="22"/>
-          <w:szCs w:val="22"/>
-        </w:rPr>
-        <w:t>Achieved the 98% accuracy with the Decision Tree Algorithm for types of attack performed and 97% accuracy for device detection and classification of device as benign and malicious.</w:t>
-      </w:r>
-    </w:p>
-    <w:p>
-      <w:pPr>
-        <w:pStyle w:val="Default"/>
-        <w:spacing w:line="252" w:lineRule="auto"/>
-        <w:ind w:left="1440"/>
-        <w:rPr>
-          <w:bCs/>
-          <w:color w:val="auto"/>
-          <w:sz w:val="22"/>
-          <w:szCs w:val="22"/>
-        </w:rPr>
-      </w:pPr>
-    </w:p>
-    <w:p>
-      <w:pPr>
-        <w:pStyle w:val="ListParagraph"/>
+      <w:proofErr w:type="gramEnd"/>
+      <w:r>
+        <w:rPr>
+          <w:bCs/>
+          <w:color w:val="auto"/>
+          <w:sz w:val="22"/>
+          <w:szCs w:val="22"/>
+        </w:rPr>
+        <w:t xml:space="preserve"> website using tech stack – React, JavaScript, </w:t>
+      </w:r>
+      <w:proofErr w:type="spellStart"/>
+      <w:r>
+        <w:rPr>
+          <w:bCs/>
+          <w:color w:val="auto"/>
+          <w:sz w:val="22"/>
+          <w:szCs w:val="22"/>
+        </w:rPr>
+        <w:t>NextJS</w:t>
+      </w:r>
+      <w:proofErr w:type="spellEnd"/>
+      <w:r>
+        <w:rPr>
+          <w:bCs/>
+          <w:color w:val="auto"/>
+          <w:sz w:val="22"/>
+          <w:szCs w:val="22"/>
+        </w:rPr>
+        <w:t xml:space="preserve"> and Tailwind CSS.</w:t>
+      </w:r>
+    </w:p>
+    <w:p>
+      <w:pPr>
+        <w:pStyle w:val="Default"/>
+        <w:spacing w:line="252" w:lineRule="auto"/>
+        <w:rPr>
+          <w:bCs/>
+          <w:sz w:val="22"/>
+          <w:szCs w:val="22"/>
+        </w:rPr>
+      </w:pPr>
+    </w:p>
+    <w:p>
+      <w:pPr>
         <w:numPr>
           <w:ilvl w:val="0"/>
           <w:numId w:val="2"/>
@@ -2824,7 +3125,7 @@
           <w:szCs w:val="22"/>
           <w:lang w:val="en-GB"/>
         </w:rPr>
-        <w:t>SSH implementation for device Configuration</w:t>
+        <w:t>Supervised Intrusion Detection System for Smart Home IoT devices</w:t>
       </w:r>
       <w:r>
         <w:rPr>
@@ -2844,65 +3145,13 @@
           <w:szCs w:val="22"/>
           <w:lang w:val="en-GB"/>
         </w:rPr>
-        <w:t>Jun 2020 - Aug 2020</w:t>
-      </w:r>
-    </w:p>
-    <w:p>
-      <w:pPr>
-        <w:pStyle w:val="Default"/>
+        <w:t>Sep 2020 - Dec 2020</w:t>
+      </w:r>
+    </w:p>
+    <w:p>
+      <w:pPr>
         <w:numPr>
           <w:ilvl w:val="1"/>
-          <w:numId w:val="2"/>
-        </w:numPr>
-        <w:spacing w:line="252" w:lineRule="auto"/>
-        <w:rPr>
-          <w:bCs/>
-          <w:sz w:val="22"/>
-          <w:szCs w:val="22"/>
-        </w:rPr>
-      </w:pPr>
-      <w:r>
-        <w:rPr>
-          <w:bCs/>
-          <w:sz w:val="22"/>
-          <w:szCs w:val="22"/>
-        </w:rPr>
-        <w:t xml:space="preserve">Developed script in python to help network engineers to perform device configuration of multiple devices via </w:t>
-      </w:r>
-      <w:proofErr w:type="spellStart"/>
-      <w:r>
-        <w:rPr>
-          <w:bCs/>
-          <w:sz w:val="22"/>
-          <w:szCs w:val="22"/>
-        </w:rPr>
-        <w:t>ssh</w:t>
-      </w:r>
-      <w:proofErr w:type="spellEnd"/>
-      <w:r>
-        <w:rPr>
-          <w:bCs/>
-          <w:sz w:val="22"/>
-          <w:szCs w:val="22"/>
-        </w:rPr>
-        <w:t>.</w:t>
-      </w:r>
-    </w:p>
-    <w:p>
-      <w:pPr>
-        <w:pStyle w:val="Default"/>
-        <w:spacing w:line="252" w:lineRule="auto"/>
-        <w:rPr>
-          <w:bCs/>
-          <w:sz w:val="22"/>
-          <w:szCs w:val="22"/>
-        </w:rPr>
-      </w:pPr>
-    </w:p>
-    <w:p>
-      <w:pPr>
-        <w:numPr>
-          <w:ilvl w:val="0"/>
           <w:numId w:val="2"/>
         </w:numPr>
         <w:tabs>
@@ -2918,97 +3167,35 @@
       </w:pPr>
       <w:r>
         <w:rPr>
-          <w:rFonts w:ascii="Times New Roman" w:hAnsi="Times New Roman"/>
-          <w:b/>
-          <w:sz w:val="22"/>
-          <w:szCs w:val="22"/>
-          <w:lang w:val="en-GB"/>
-        </w:rPr>
-        <w:t>A Learning Platform</w:t>
-      </w:r>
-      <w:r>
-        <w:rPr>
-          <w:rFonts w:ascii="Times New Roman" w:hAnsi="Times New Roman"/>
-          <w:b/>
-          <w:smallCaps/>
-          <w:sz w:val="22"/>
-          <w:szCs w:val="22"/>
-        </w:rPr>
-        <w:tab/>
-      </w:r>
-      <w:r>
-        <w:rPr>
-          <w:rFonts w:ascii="Times New Roman" w:hAnsi="Times New Roman"/>
-          <w:b/>
-          <w:sz w:val="22"/>
-          <w:szCs w:val="22"/>
-          <w:lang w:val="en-GB"/>
-        </w:rPr>
-        <w:t>Nov 2019 - Mar 2019</w:t>
-      </w:r>
-    </w:p>
-    <w:p>
-      <w:pPr>
-        <w:pStyle w:val="Default"/>
+          <w:bCs/>
+          <w:sz w:val="22"/>
+          <w:szCs w:val="22"/>
+        </w:rPr>
+        <w:t xml:space="preserve">Build an Intrusion detection system for Smart home IoT devices using python, machine learning, </w:t>
+      </w:r>
+      <w:proofErr w:type="spellStart"/>
+      <w:r>
+        <w:rPr>
+          <w:bCs/>
+          <w:sz w:val="22"/>
+          <w:szCs w:val="22"/>
+        </w:rPr>
+        <w:t>weka</w:t>
+      </w:r>
+      <w:proofErr w:type="spellEnd"/>
+      <w:r>
+        <w:rPr>
+          <w:bCs/>
+          <w:sz w:val="22"/>
+          <w:szCs w:val="22"/>
+        </w:rPr>
+        <w:t>. The system focuses on the identification of targeted devices, attacks performed and capable of classifying data as malicious or benign.</w:t>
+      </w:r>
+    </w:p>
+    <w:p>
+      <w:pPr>
         <w:numPr>
           <w:ilvl w:val="1"/>
-          <w:numId w:val="2"/>
-        </w:numPr>
-        <w:spacing w:line="252" w:lineRule="auto"/>
-        <w:rPr>
-          <w:bCs/>
-          <w:sz w:val="22"/>
-          <w:szCs w:val="22"/>
-        </w:rPr>
-      </w:pPr>
-      <w:r>
-        <w:rPr>
-          <w:bCs/>
-          <w:sz w:val="22"/>
-          <w:szCs w:val="22"/>
-        </w:rPr>
-        <w:t xml:space="preserve">Implemented an educational assessment platform using C#, .Net, MySQL by incorporating efficient method of assessment such as Rubrics. </w:t>
-      </w:r>
-    </w:p>
-    <w:p>
-      <w:pPr>
-        <w:pStyle w:val="Default"/>
-        <w:numPr>
-          <w:ilvl w:val="1"/>
-          <w:numId w:val="2"/>
-        </w:numPr>
-        <w:spacing w:line="252" w:lineRule="auto"/>
-        <w:rPr>
-          <w:bCs/>
-          <w:sz w:val="22"/>
-          <w:szCs w:val="22"/>
-        </w:rPr>
-      </w:pPr>
-      <w:r>
-        <w:rPr>
-          <w:bCs/>
-          <w:sz w:val="22"/>
-          <w:szCs w:val="22"/>
-        </w:rPr>
-        <w:t>https://github.com/AjanSharma/Online-Exam-Assessment.git</w:t>
-      </w:r>
-    </w:p>
-    <w:p>
-      <w:pPr>
-        <w:pStyle w:val="Default"/>
-        <w:spacing w:line="252" w:lineRule="auto"/>
-        <w:ind w:left="284"/>
-        <w:rPr>
-          <w:bCs/>
-          <w:sz w:val="22"/>
-          <w:szCs w:val="22"/>
-        </w:rPr>
-      </w:pPr>
-    </w:p>
-    <w:p>
-      <w:pPr>
-        <w:numPr>
-          <w:ilvl w:val="0"/>
           <w:numId w:val="2"/>
         </w:numPr>
         <w:tabs>
@@ -3024,74 +3211,11 @@
       </w:pPr>
       <w:r>
         <w:rPr>
-          <w:rFonts w:ascii="Times New Roman" w:hAnsi="Times New Roman"/>
-          <w:b/>
-          <w:sz w:val="22"/>
-          <w:szCs w:val="22"/>
-          <w:lang w:val="en-GB"/>
-        </w:rPr>
-        <w:t>Virtual Network Functions (VNF) automation in Openstack</w:t>
-      </w:r>
-      <w:r>
-        <w:rPr>
-          <w:rFonts w:ascii="Times New Roman" w:hAnsi="Times New Roman"/>
-          <w:b/>
-          <w:smallCaps/>
-          <w:sz w:val="22"/>
-          <w:szCs w:val="22"/>
-        </w:rPr>
-        <w:tab/>
-      </w:r>
-      <w:r>
-        <w:rPr>
-          <w:rFonts w:ascii="Times New Roman" w:hAnsi="Times New Roman"/>
-          <w:b/>
-          <w:sz w:val="22"/>
-          <w:szCs w:val="22"/>
-          <w:lang w:val="en-GB"/>
-        </w:rPr>
-        <w:t>May 2018 - Jul 2018</w:t>
-      </w:r>
-    </w:p>
-    <w:p>
-      <w:pPr>
-        <w:pStyle w:val="Default"/>
-        <w:numPr>
-          <w:ilvl w:val="1"/>
-          <w:numId w:val="2"/>
-        </w:numPr>
-        <w:spacing w:line="252" w:lineRule="auto"/>
-        <w:rPr>
-          <w:bCs/>
-          <w:sz w:val="22"/>
-          <w:szCs w:val="22"/>
-        </w:rPr>
-      </w:pPr>
-      <w:r>
-        <w:rPr>
-          <w:bCs/>
-          <w:sz w:val="22"/>
-          <w:szCs w:val="22"/>
-        </w:rPr>
-        <w:t xml:space="preserve">Automated virtual network functions using JUJU VNF Manager, Python, </w:t>
-      </w:r>
-      <w:proofErr w:type="spellStart"/>
-      <w:r>
-        <w:rPr>
-          <w:bCs/>
-          <w:sz w:val="22"/>
-          <w:szCs w:val="22"/>
-        </w:rPr>
-        <w:t>Yaml</w:t>
-      </w:r>
-      <w:proofErr w:type="spellEnd"/>
-      <w:r>
-        <w:rPr>
-          <w:bCs/>
-          <w:sz w:val="22"/>
-          <w:szCs w:val="22"/>
-        </w:rPr>
-        <w:t xml:space="preserve"> scripts.</w:t>
+          <w:bCs/>
+          <w:sz w:val="22"/>
+          <w:szCs w:val="22"/>
+        </w:rPr>
+        <w:t>Achieved the 98% accuracy with the Decision Tree Algorithm for types of attack performed and 97% accuracy for device detection and classification of device as benign and malicious.</w:t>
       </w:r>
     </w:p>
     <w:p>
@@ -3101,13 +3225,15 @@
         <w:ind w:left="1440"/>
         <w:rPr>
           <w:bCs/>
-          <w:sz w:val="22"/>
-          <w:szCs w:val="22"/>
-        </w:rPr>
-      </w:pPr>
-    </w:p>
-    <w:p>
-      <w:pPr>
+          <w:color w:val="auto"/>
+          <w:sz w:val="22"/>
+          <w:szCs w:val="22"/>
+        </w:rPr>
+      </w:pPr>
+    </w:p>
+    <w:p>
+      <w:pPr>
+        <w:pStyle w:val="ListParagraph"/>
         <w:numPr>
           <w:ilvl w:val="0"/>
           <w:numId w:val="2"/>
@@ -3131,6 +3257,211 @@
           <w:szCs w:val="22"/>
           <w:lang w:val="en-GB"/>
         </w:rPr>
+        <w:t>SSH implementation for device Configuration</w:t>
+      </w:r>
+      <w:r>
+        <w:rPr>
+          <w:rFonts w:ascii="Times New Roman" w:hAnsi="Times New Roman"/>
+          <w:b/>
+          <w:smallCaps/>
+          <w:sz w:val="22"/>
+          <w:szCs w:val="22"/>
+        </w:rPr>
+        <w:tab/>
+      </w:r>
+      <w:r>
+        <w:rPr>
+          <w:rFonts w:ascii="Times New Roman" w:hAnsi="Times New Roman"/>
+          <w:b/>
+          <w:sz w:val="22"/>
+          <w:szCs w:val="22"/>
+          <w:lang w:val="en-GB"/>
+        </w:rPr>
+        <w:t>Jun 2020 - Aug 2020</w:t>
+      </w:r>
+    </w:p>
+    <w:p>
+      <w:pPr>
+        <w:pStyle w:val="ListParagraph"/>
+        <w:numPr>
+          <w:ilvl w:val="1"/>
+          <w:numId w:val="2"/>
+        </w:numPr>
+        <w:tabs>
+          <w:tab w:val="left" w:pos="1134"/>
+          <w:tab w:val="right" w:pos="10773"/>
+        </w:tabs>
+        <w:rPr>
+          <w:rFonts w:ascii="Times New Roman" w:hAnsi="Times New Roman"/>
+          <w:b/>
+          <w:sz w:val="22"/>
+          <w:szCs w:val="22"/>
+        </w:rPr>
+      </w:pPr>
+      <w:r>
+        <w:rPr>
+          <w:bCs/>
+          <w:sz w:val="22"/>
+          <w:szCs w:val="22"/>
+        </w:rPr>
+        <w:t xml:space="preserve">Developed script in python to help network engineers to perform device configuration of multiple devices via </w:t>
+      </w:r>
+      <w:proofErr w:type="spellStart"/>
+      <w:r>
+        <w:rPr>
+          <w:bCs/>
+          <w:sz w:val="22"/>
+          <w:szCs w:val="22"/>
+        </w:rPr>
+        <w:t>ssh</w:t>
+      </w:r>
+      <w:proofErr w:type="spellEnd"/>
+      <w:r>
+        <w:rPr>
+          <w:bCs/>
+          <w:sz w:val="22"/>
+          <w:szCs w:val="22"/>
+        </w:rPr>
+        <w:t>.</w:t>
+      </w:r>
+    </w:p>
+    <w:p>
+      <w:pPr>
+        <w:pStyle w:val="Default"/>
+        <w:spacing w:line="252" w:lineRule="auto"/>
+        <w:rPr>
+          <w:bCs/>
+          <w:sz w:val="22"/>
+          <w:szCs w:val="22"/>
+        </w:rPr>
+      </w:pPr>
+    </w:p>
+    <w:p>
+      <w:pPr>
+        <w:numPr>
+          <w:ilvl w:val="0"/>
+          <w:numId w:val="2"/>
+        </w:numPr>
+        <w:tabs>
+          <w:tab w:val="left" w:pos="1134"/>
+          <w:tab w:val="right" w:pos="10773"/>
+        </w:tabs>
+        <w:rPr>
+          <w:rFonts w:ascii="Times New Roman" w:hAnsi="Times New Roman"/>
+          <w:b/>
+          <w:sz w:val="22"/>
+          <w:szCs w:val="22"/>
+        </w:rPr>
+      </w:pPr>
+      <w:r>
+        <w:rPr>
+          <w:rFonts w:ascii="Times New Roman" w:hAnsi="Times New Roman"/>
+          <w:b/>
+          <w:sz w:val="22"/>
+          <w:szCs w:val="22"/>
+          <w:lang w:val="en-GB"/>
+        </w:rPr>
+        <w:t>Virtual Network Functions (VNF) automation in Openstack</w:t>
+      </w:r>
+      <w:r>
+        <w:rPr>
+          <w:rFonts w:ascii="Times New Roman" w:hAnsi="Times New Roman"/>
+          <w:b/>
+          <w:smallCaps/>
+          <w:sz w:val="22"/>
+          <w:szCs w:val="22"/>
+        </w:rPr>
+        <w:tab/>
+      </w:r>
+      <w:r>
+        <w:rPr>
+          <w:rFonts w:ascii="Times New Roman" w:hAnsi="Times New Roman"/>
+          <w:b/>
+          <w:sz w:val="22"/>
+          <w:szCs w:val="22"/>
+          <w:lang w:val="en-GB"/>
+        </w:rPr>
+        <w:t>May 2018 - Jul 2018</w:t>
+      </w:r>
+    </w:p>
+    <w:p>
+      <w:pPr>
+        <w:pStyle w:val="Default"/>
+        <w:numPr>
+          <w:ilvl w:val="1"/>
+          <w:numId w:val="2"/>
+        </w:numPr>
+        <w:spacing w:line="252" w:lineRule="auto"/>
+        <w:rPr>
+          <w:bCs/>
+          <w:sz w:val="22"/>
+          <w:szCs w:val="22"/>
+        </w:rPr>
+      </w:pPr>
+      <w:r>
+        <w:rPr>
+          <w:bCs/>
+          <w:sz w:val="22"/>
+          <w:szCs w:val="22"/>
+        </w:rPr>
+        <w:t xml:space="preserve">Automated virtual network functions using JUJU VNF Manager, Python, </w:t>
+      </w:r>
+      <w:proofErr w:type="spellStart"/>
+      <w:r>
+        <w:rPr>
+          <w:bCs/>
+          <w:sz w:val="22"/>
+          <w:szCs w:val="22"/>
+        </w:rPr>
+        <w:t>Yaml</w:t>
+      </w:r>
+      <w:proofErr w:type="spellEnd"/>
+      <w:r>
+        <w:rPr>
+          <w:bCs/>
+          <w:sz w:val="22"/>
+          <w:szCs w:val="22"/>
+        </w:rPr>
+        <w:t xml:space="preserve"> scripts.</w:t>
+      </w:r>
+    </w:p>
+    <w:p>
+      <w:pPr>
+        <w:pStyle w:val="Default"/>
+        <w:spacing w:line="252" w:lineRule="auto"/>
+        <w:ind w:left="1440"/>
+        <w:rPr>
+          <w:bCs/>
+          <w:sz w:val="22"/>
+          <w:szCs w:val="22"/>
+        </w:rPr>
+      </w:pPr>
+    </w:p>
+    <w:p>
+      <w:pPr>
+        <w:numPr>
+          <w:ilvl w:val="0"/>
+          <w:numId w:val="2"/>
+        </w:numPr>
+        <w:tabs>
+          <w:tab w:val="left" w:pos="1134"/>
+          <w:tab w:val="right" w:pos="10773"/>
+        </w:tabs>
+        <w:rPr>
+          <w:rFonts w:ascii="Times New Roman" w:hAnsi="Times New Roman"/>
+          <w:b/>
+          <w:sz w:val="22"/>
+          <w:szCs w:val="22"/>
+        </w:rPr>
+      </w:pPr>
+      <w:r>
+        <w:rPr>
+          <w:rFonts w:ascii="Times New Roman" w:hAnsi="Times New Roman"/>
+          <w:b/>
+          <w:sz w:val="22"/>
+          <w:szCs w:val="22"/>
+          <w:lang w:val="en-GB"/>
+        </w:rPr>
         <w:t xml:space="preserve">No </w:t>
       </w:r>
       <w:proofErr w:type="spellStart"/>
@@ -3293,14 +3624,25 @@
     <w:p>
       <w:pPr>
         <w:pStyle w:val="Default"/>
-        <w:spacing w:line="252" w:lineRule="auto"/>
-        <w:ind w:left="284"/>
-        <w:rPr>
-          <w:bCs/>
-          <w:sz w:val="22"/>
-          <w:szCs w:val="22"/>
-        </w:rPr>
-      </w:pPr>
+        <w:numPr>
+          <w:ilvl w:val="0"/>
+          <w:numId w:val="4"/>
+        </w:numPr>
+        <w:spacing w:line="252" w:lineRule="auto"/>
+        <w:rPr>
+          <w:bCs/>
+          <w:sz w:val="22"/>
+          <w:szCs w:val="22"/>
+        </w:rPr>
+      </w:pPr>
+      <w:r>
+        <w:rPr>
+          <w:bCs/>
+          <w:sz w:val="22"/>
+          <w:szCs w:val="22"/>
+        </w:rPr>
+        <w:t>https://ajansharma.github.io/</w:t>
+      </w:r>
     </w:p>
     <w:sectPr>
       <w:footerReference w:type="default" r:id="rId7"/>
@@ -3314,7 +3656,7 @@
 </file>
 
 <file path=word/endnotes.xml><?xml version="1.0" encoding="utf-8"?>
-<w:endnotes xmlns:wpc="http://schemas.microsoft.com/office/word/2010/wordprocessingCanvas" xmlns:cx="http://schemas.microsoft.com/office/drawing/2014/chartex" xmlns:cx1="http://schemas.microsoft.com/office/drawing/2015/9/8/chartex" xmlns:cx2="http://schemas.microsoft.com/office/drawing/2015/10/21/chartex" xmlns:cx3="http://schemas.microsoft.com/office/drawing/2016/5/9/chartex" xmlns:cx4="http://schemas.microsoft.com/office/drawing/2016/5/10/chartex" xmlns:cx5="http://schemas.microsoft.com/office/drawing/2016/5/11/chartex" xmlns:cx6="http://schemas.microsoft.com/office/drawing/2016/5/12/chartex" xmlns:cx7="http://schemas.microsoft.com/office/drawing/2016/5/13/chartex" xmlns:cx8="http://schemas.microsoft.com/office/drawing/2016/5/14/chartex" xmlns:mc="http://schemas.openxmlformats.org/markup-compatibility/2006" xmlns:aink="http://schemas.microsoft.com/office/drawing/2016/ink" xmlns:am3d="http://schemas.microsoft.com/office/drawing/2017/model3d" xmlns:o="urn:schemas-microsoft-com:office:office" xmlns:r="http://schemas.openxmlformats.org/officeDocument/2006/relationships" xmlns:m="http://schemas.openxmlformats.org/officeDocument/2006/math" xmlns:v="urn:schemas-microsoft-com:vml" xmlns:wp14="http://schemas.microsoft.com/office/word/2010/wordprocessingDrawing" xmlns:wp="http://schemas.openxmlformats.org/drawingml/2006/wordprocessingDrawing" xmlns:w10="urn:schemas-microsoft-com:office:word" xmlns:w="http://schemas.openxmlformats.org/wordprocessingml/2006/main" xmlns:w14="http://schemas.microsoft.com/office/word/2010/wordml" xmlns:w15="http://schemas.microsoft.com/office/word/2012/wordml" xmlns:w16cex="http://schemas.microsoft.com/office/word/2018/wordml/cex" xmlns:w16cid="http://schemas.microsoft.com/office/word/2016/wordml/cid" xmlns:w16="http://schemas.microsoft.com/office/word/2018/wordml" xmlns:w16sdtdh="http://schemas.microsoft.com/office/word/2020/wordml/sdtdatahash" xmlns:w16se="http://schemas.microsoft.com/office/word/2015/wordml/symex" xmlns:wpg="http://schemas.microsoft.com/office/word/2010/wordprocessingGroup" xmlns:wpi="http://schemas.microsoft.com/office/word/2010/wordprocessingInk" xmlns:wne="http://schemas.microsoft.com/office/word/2006/wordml" xmlns:wps="http://schemas.microsoft.com/office/word/2010/wordprocessingShape" mc:Ignorable="w14 w15 w16se w16cid w16 w16cex w16sdtdh wp14">
+<w:endnotes xmlns:wpc="http://schemas.microsoft.com/office/word/2010/wordprocessingCanvas" xmlns:cx="http://schemas.microsoft.com/office/drawing/2014/chartex" xmlns:cx1="http://schemas.microsoft.com/office/drawing/2015/9/8/chartex" xmlns:cx2="http://schemas.microsoft.com/office/drawing/2015/10/21/chartex" xmlns:cx3="http://schemas.microsoft.com/office/drawing/2016/5/9/chartex" xmlns:cx4="http://schemas.microsoft.com/office/drawing/2016/5/10/chartex" xmlns:cx5="http://schemas.microsoft.com/office/drawing/2016/5/11/chartex" xmlns:cx6="http://schemas.microsoft.com/office/drawing/2016/5/12/chartex" xmlns:cx7="http://schemas.microsoft.com/office/drawing/2016/5/13/chartex" xmlns:cx8="http://schemas.microsoft.com/office/drawing/2016/5/14/chartex" xmlns:mc="http://schemas.openxmlformats.org/markup-compatibility/2006" xmlns:aink="http://schemas.microsoft.com/office/drawing/2016/ink" xmlns:am3d="http://schemas.microsoft.com/office/drawing/2017/model3d" xmlns:o="urn:schemas-microsoft-com:office:office" xmlns:oel="http://schemas.microsoft.com/office/2019/extlst" xmlns:r="http://schemas.openxmlformats.org/officeDocument/2006/relationships" xmlns:m="http://schemas.openxmlformats.org/officeDocument/2006/math" xmlns:v="urn:schemas-microsoft-com:vml" xmlns:wp14="http://schemas.microsoft.com/office/word/2010/wordprocessingDrawing" xmlns:wp="http://schemas.openxmlformats.org/drawingml/2006/wordprocessingDrawing" xmlns:w10="urn:schemas-microsoft-com:office:word" xmlns:w="http://schemas.openxmlformats.org/wordprocessingml/2006/main" xmlns:w14="http://schemas.microsoft.com/office/word/2010/wordml" xmlns:w15="http://schemas.microsoft.com/office/word/2012/wordml" xmlns:w16cex="http://schemas.microsoft.com/office/word/2018/wordml/cex" xmlns:w16cid="http://schemas.microsoft.com/office/word/2016/wordml/cid" xmlns:w16="http://schemas.microsoft.com/office/word/2018/wordml" xmlns:w16sdtdh="http://schemas.microsoft.com/office/word/2020/wordml/sdtdatahash" xmlns:w16se="http://schemas.microsoft.com/office/word/2015/wordml/symex" xmlns:wpg="http://schemas.microsoft.com/office/word/2010/wordprocessingGroup" xmlns:wpi="http://schemas.microsoft.com/office/word/2010/wordprocessingInk" xmlns:wne="http://schemas.microsoft.com/office/word/2006/wordml" xmlns:wps="http://schemas.microsoft.com/office/word/2010/wordprocessingShape" mc:Ignorable="w14 w15 w16se w16cid w16 w16cex w16sdtdh wp14">
   <w:endnote w:type="separator" w:id="-1">
     <w:p>
       <w:r>
@@ -3333,7 +3675,7 @@
 </file>
 
 <file path=word/footer1.xml><?xml version="1.0" encoding="utf-8"?>
-<w:ftr xmlns:wpc="http://schemas.microsoft.com/office/word/2010/wordprocessingCanvas" xmlns:cx="http://schemas.microsoft.com/office/drawing/2014/chartex" xmlns:cx1="http://schemas.microsoft.com/office/drawing/2015/9/8/chartex" xmlns:cx2="http://schemas.microsoft.com/office/drawing/2015/10/21/chartex" xmlns:cx3="http://schemas.microsoft.com/office/drawing/2016/5/9/chartex" xmlns:cx4="http://schemas.microsoft.com/office/drawing/2016/5/10/chartex" xmlns:cx5="http://schemas.microsoft.com/office/drawing/2016/5/11/chartex" xmlns:cx6="http://schemas.microsoft.com/office/drawing/2016/5/12/chartex" xmlns:cx7="http://schemas.microsoft.com/office/drawing/2016/5/13/chartex" xmlns:cx8="http://schemas.microsoft.com/office/drawing/2016/5/14/chartex" xmlns:mc="http://schemas.openxmlformats.org/markup-compatibility/2006" xmlns:aink="http://schemas.microsoft.com/office/drawing/2016/ink" xmlns:am3d="http://schemas.microsoft.com/office/drawing/2017/model3d" xmlns:o="urn:schemas-microsoft-com:office:office" xmlns:r="http://schemas.openxmlformats.org/officeDocument/2006/relationships" xmlns:m="http://schemas.openxmlformats.org/officeDocument/2006/math" xmlns:v="urn:schemas-microsoft-com:vml" xmlns:wp14="http://schemas.microsoft.com/office/word/2010/wordprocessingDrawing" xmlns:wp="http://schemas.openxmlformats.org/drawingml/2006/wordprocessingDrawing" xmlns:w10="urn:schemas-microsoft-com:office:word" xmlns:w="http://schemas.openxmlformats.org/wordprocessingml/2006/main" xmlns:w14="http://schemas.microsoft.com/office/word/2010/wordml" xmlns:w15="http://schemas.microsoft.com/office/word/2012/wordml" xmlns:w16cex="http://schemas.microsoft.com/office/word/2018/wordml/cex" xmlns:w16cid="http://schemas.microsoft.com/office/word/2016/wordml/cid" xmlns:w16="http://schemas.microsoft.com/office/word/2018/wordml" xmlns:w16sdtdh="http://schemas.microsoft.com/office/word/2020/wordml/sdtdatahash" xmlns:w16se="http://schemas.microsoft.com/office/word/2015/wordml/symex" xmlns:wpg="http://schemas.microsoft.com/office/word/2010/wordprocessingGroup" xmlns:wpi="http://schemas.microsoft.com/office/word/2010/wordprocessingInk" xmlns:wne="http://schemas.microsoft.com/office/word/2006/wordml" xmlns:wps="http://schemas.microsoft.com/office/word/2010/wordprocessingShape" mc:Ignorable="w14 w15 w16se w16cid w16 w16cex w16sdtdh wp14">
+<w:ftr xmlns:wpc="http://schemas.microsoft.com/office/word/2010/wordprocessingCanvas" xmlns:cx="http://schemas.microsoft.com/office/drawing/2014/chartex" xmlns:cx1="http://schemas.microsoft.com/office/drawing/2015/9/8/chartex" xmlns:cx2="http://schemas.microsoft.com/office/drawing/2015/10/21/chartex" xmlns:cx3="http://schemas.microsoft.com/office/drawing/2016/5/9/chartex" xmlns:cx4="http://schemas.microsoft.com/office/drawing/2016/5/10/chartex" xmlns:cx5="http://schemas.microsoft.com/office/drawing/2016/5/11/chartex" xmlns:cx6="http://schemas.microsoft.com/office/drawing/2016/5/12/chartex" xmlns:cx7="http://schemas.microsoft.com/office/drawing/2016/5/13/chartex" xmlns:cx8="http://schemas.microsoft.com/office/drawing/2016/5/14/chartex" xmlns:mc="http://schemas.openxmlformats.org/markup-compatibility/2006" xmlns:aink="http://schemas.microsoft.com/office/drawing/2016/ink" xmlns:am3d="http://schemas.microsoft.com/office/drawing/2017/model3d" xmlns:o="urn:schemas-microsoft-com:office:office" xmlns:oel="http://schemas.microsoft.com/office/2019/extlst" xmlns:r="http://schemas.openxmlformats.org/officeDocument/2006/relationships" xmlns:m="http://schemas.openxmlformats.org/officeDocument/2006/math" xmlns:v="urn:schemas-microsoft-com:vml" xmlns:wp14="http://schemas.microsoft.com/office/word/2010/wordprocessingDrawing" xmlns:wp="http://schemas.openxmlformats.org/drawingml/2006/wordprocessingDrawing" xmlns:w10="urn:schemas-microsoft-com:office:word" xmlns:w="http://schemas.openxmlformats.org/wordprocessingml/2006/main" xmlns:w14="http://schemas.microsoft.com/office/word/2010/wordml" xmlns:w15="http://schemas.microsoft.com/office/word/2012/wordml" xmlns:w16cex="http://schemas.microsoft.com/office/word/2018/wordml/cex" xmlns:w16cid="http://schemas.microsoft.com/office/word/2016/wordml/cid" xmlns:w16="http://schemas.microsoft.com/office/word/2018/wordml" xmlns:w16sdtdh="http://schemas.microsoft.com/office/word/2020/wordml/sdtdatahash" xmlns:w16se="http://schemas.microsoft.com/office/word/2015/wordml/symex" xmlns:wpg="http://schemas.microsoft.com/office/word/2010/wordprocessingGroup" xmlns:wpi="http://schemas.microsoft.com/office/word/2010/wordprocessingInk" xmlns:wne="http://schemas.microsoft.com/office/word/2006/wordml" xmlns:wps="http://schemas.microsoft.com/office/word/2010/wordprocessingShape" mc:Ignorable="w14 w15 w16se w16cid w16 w16cex w16sdtdh wp14">
   <w:p>
     <w:pPr>
       <w:pStyle w:val="Footer"/>
@@ -3350,7 +3692,7 @@
 </file>
 
 <file path=word/footnotes.xml><?xml version="1.0" encoding="utf-8"?>
-<w:footnotes xmlns:wpc="http://schemas.microsoft.com/office/word/2010/wordprocessingCanvas" xmlns:cx="http://schemas.microsoft.com/office/drawing/2014/chartex" xmlns:cx1="http://schemas.microsoft.com/office/drawing/2015/9/8/chartex" xmlns:cx2="http://schemas.microsoft.com/office/drawing/2015/10/21/chartex" xmlns:cx3="http://schemas.microsoft.com/office/drawing/2016/5/9/chartex" xmlns:cx4="http://schemas.microsoft.com/office/drawing/2016/5/10/chartex" xmlns:cx5="http://schemas.microsoft.com/office/drawing/2016/5/11/chartex" xmlns:cx6="http://schemas.microsoft.com/office/drawing/2016/5/12/chartex" xmlns:cx7="http://schemas.microsoft.com/office/drawing/2016/5/13/chartex" xmlns:cx8="http://schemas.microsoft.com/office/drawing/2016/5/14/chartex" xmlns:mc="http://schemas.openxmlformats.org/markup-compatibility/2006" xmlns:aink="http://schemas.microsoft.com/office/drawing/2016/ink" xmlns:am3d="http://schemas.microsoft.com/office/drawing/2017/model3d" xmlns:o="urn:schemas-microsoft-com:office:office" xmlns:r="http://schemas.openxmlformats.org/officeDocument/2006/relationships" xmlns:m="http://schemas.openxmlformats.org/officeDocument/2006/math" xmlns:v="urn:schemas-microsoft-com:vml" xmlns:wp14="http://schemas.microsoft.com/office/word/2010/wordprocessingDrawing" xmlns:wp="http://schemas.openxmlformats.org/drawingml/2006/wordprocessingDrawing" xmlns:w10="urn:schemas-microsoft-com:office:word" xmlns:w="http://schemas.openxmlformats.org/wordprocessingml/2006/main" xmlns:w14="http://schemas.microsoft.com/office/word/2010/wordml" xmlns:w15="http://schemas.microsoft.com/office/word/2012/wordml" xmlns:w16cex="http://schemas.microsoft.com/office/word/2018/wordml/cex" xmlns:w16cid="http://schemas.microsoft.com/office/word/2016/wordml/cid" xmlns:w16="http://schemas.microsoft.com/office/word/2018/wordml" xmlns:w16sdtdh="http://schemas.microsoft.com/office/word/2020/wordml/sdtdatahash" xmlns:w16se="http://schemas.microsoft.com/office/word/2015/wordml/symex" xmlns:wpg="http://schemas.microsoft.com/office/word/2010/wordprocessingGroup" xmlns:wpi="http://schemas.microsoft.com/office/word/2010/wordprocessingInk" xmlns:wne="http://schemas.microsoft.com/office/word/2006/wordml" xmlns:wps="http://schemas.microsoft.com/office/word/2010/wordprocessingShape" mc:Ignorable="w14 w15 w16se w16cid w16 w16cex w16sdtdh wp14">
+<w:footnotes xmlns:wpc="http://schemas.microsoft.com/office/word/2010/wordprocessingCanvas" xmlns:cx="http://schemas.microsoft.com/office/drawing/2014/chartex" xmlns:cx1="http://schemas.microsoft.com/office/drawing/2015/9/8/chartex" xmlns:cx2="http://schemas.microsoft.com/office/drawing/2015/10/21/chartex" xmlns:cx3="http://schemas.microsoft.com/office/drawing/2016/5/9/chartex" xmlns:cx4="http://schemas.microsoft.com/office/drawing/2016/5/10/chartex" xmlns:cx5="http://schemas.microsoft.com/office/drawing/2016/5/11/chartex" xmlns:cx6="http://schemas.microsoft.com/office/drawing/2016/5/12/chartex" xmlns:cx7="http://schemas.microsoft.com/office/drawing/2016/5/13/chartex" xmlns:cx8="http://schemas.microsoft.com/office/drawing/2016/5/14/chartex" xmlns:mc="http://schemas.openxmlformats.org/markup-compatibility/2006" xmlns:aink="http://schemas.microsoft.com/office/drawing/2016/ink" xmlns:am3d="http://schemas.microsoft.com/office/drawing/2017/model3d" xmlns:o="urn:schemas-microsoft-com:office:office" xmlns:oel="http://schemas.microsoft.com/office/2019/extlst" xmlns:r="http://schemas.openxmlformats.org/officeDocument/2006/relationships" xmlns:m="http://schemas.openxmlformats.org/officeDocument/2006/math" xmlns:v="urn:schemas-microsoft-com:vml" xmlns:wp14="http://schemas.microsoft.com/office/word/2010/wordprocessingDrawing" xmlns:wp="http://schemas.openxmlformats.org/drawingml/2006/wordprocessingDrawing" xmlns:w10="urn:schemas-microsoft-com:office:word" xmlns:w="http://schemas.openxmlformats.org/wordprocessingml/2006/main" xmlns:w14="http://schemas.microsoft.com/office/word/2010/wordml" xmlns:w15="http://schemas.microsoft.com/office/word/2012/wordml" xmlns:w16cex="http://schemas.microsoft.com/office/word/2018/wordml/cex" xmlns:w16cid="http://schemas.microsoft.com/office/word/2016/wordml/cid" xmlns:w16="http://schemas.microsoft.com/office/word/2018/wordml" xmlns:w16sdtdh="http://schemas.microsoft.com/office/word/2020/wordml/sdtdatahash" xmlns:w16se="http://schemas.microsoft.com/office/word/2015/wordml/symex" xmlns:wpg="http://schemas.microsoft.com/office/word/2010/wordprocessingGroup" xmlns:wpi="http://schemas.microsoft.com/office/word/2010/wordprocessingInk" xmlns:wne="http://schemas.microsoft.com/office/word/2006/wordml" xmlns:wps="http://schemas.microsoft.com/office/word/2010/wordprocessingShape" mc:Ignorable="w14 w15 w16se w16cid w16 w16cex w16sdtdh wp14">
   <w:footnote w:type="separator" w:id="-1">
     <w:p>
       <w:r>
@@ -3369,7 +3711,7 @@
 </file>
 
 <file path=word/numbering.xml><?xml version="1.0" encoding="utf-8"?>
-<w:numbering xmlns:wpc="http://schemas.microsoft.com/office/word/2010/wordprocessingCanvas" xmlns:cx="http://schemas.microsoft.com/office/drawing/2014/chartex" xmlns:cx1="http://schemas.microsoft.com/office/drawing/2015/9/8/chartex" xmlns:cx2="http://schemas.microsoft.com/office/drawing/2015/10/21/chartex" xmlns:cx3="http://schemas.microsoft.com/office/drawing/2016/5/9/chartex" xmlns:cx4="http://schemas.microsoft.com/office/drawing/2016/5/10/chartex" xmlns:cx5="http://schemas.microsoft.com/office/drawing/2016/5/11/chartex" xmlns:cx6="http://schemas.microsoft.com/office/drawing/2016/5/12/chartex" xmlns:cx7="http://schemas.microsoft.com/office/drawing/2016/5/13/chartex" xmlns:cx8="http://schemas.microsoft.com/office/drawing/2016/5/14/chartex" xmlns:mc="http://schemas.openxmlformats.org/markup-compatibility/2006" xmlns:aink="http://schemas.microsoft.com/office/drawing/2016/ink" xmlns:am3d="http://schemas.microsoft.com/office/drawing/2017/model3d" xmlns:o="urn:schemas-microsoft-com:office:office" xmlns:r="http://schemas.openxmlformats.org/officeDocument/2006/relationships" xmlns:m="http://schemas.openxmlformats.org/officeDocument/2006/math" xmlns:v="urn:schemas-microsoft-com:vml" xmlns:wp14="http://schemas.microsoft.com/office/word/2010/wordprocessingDrawing" xmlns:wp="http://schemas.openxmlformats.org/drawingml/2006/wordprocessingDrawing" xmlns:w10="urn:schemas-microsoft-com:office:word" xmlns:w="http://schemas.openxmlformats.org/wordprocessingml/2006/main" xmlns:w14="http://schemas.microsoft.com/office/word/2010/wordml" xmlns:w15="http://schemas.microsoft.com/office/word/2012/wordml" xmlns:w16cex="http://schemas.microsoft.com/office/word/2018/wordml/cex" xmlns:w16cid="http://schemas.microsoft.com/office/word/2016/wordml/cid" xmlns:w16="http://schemas.microsoft.com/office/word/2018/wordml" xmlns:w16sdtdh="http://schemas.microsoft.com/office/word/2020/wordml/sdtdatahash" xmlns:w16se="http://schemas.microsoft.com/office/word/2015/wordml/symex" xmlns:wpg="http://schemas.microsoft.com/office/word/2010/wordprocessingGroup" xmlns:wpi="http://schemas.microsoft.com/office/word/2010/wordprocessingInk" xmlns:wne="http://schemas.microsoft.com/office/word/2006/wordml" xmlns:wps="http://schemas.microsoft.com/office/word/2010/wordprocessingShape" mc:Ignorable="w14 w15 w16se w16cid w16 w16cex w16sdtdh wp14">
+<w:numbering xmlns:wpc="http://schemas.microsoft.com/office/word/2010/wordprocessingCanvas" xmlns:cx="http://schemas.microsoft.com/office/drawing/2014/chartex" xmlns:cx1="http://schemas.microsoft.com/office/drawing/2015/9/8/chartex" xmlns:cx2="http://schemas.microsoft.com/office/drawing/2015/10/21/chartex" xmlns:cx3="http://schemas.microsoft.com/office/drawing/2016/5/9/chartex" xmlns:cx4="http://schemas.microsoft.com/office/drawing/2016/5/10/chartex" xmlns:cx5="http://schemas.microsoft.com/office/drawing/2016/5/11/chartex" xmlns:cx6="http://schemas.microsoft.com/office/drawing/2016/5/12/chartex" xmlns:cx7="http://schemas.microsoft.com/office/drawing/2016/5/13/chartex" xmlns:cx8="http://schemas.microsoft.com/office/drawing/2016/5/14/chartex" xmlns:mc="http://schemas.openxmlformats.org/markup-compatibility/2006" xmlns:aink="http://schemas.microsoft.com/office/drawing/2016/ink" xmlns:am3d="http://schemas.microsoft.com/office/drawing/2017/model3d" xmlns:o="urn:schemas-microsoft-com:office:office" xmlns:oel="http://schemas.microsoft.com/office/2019/extlst" xmlns:r="http://schemas.openxmlformats.org/officeDocument/2006/relationships" xmlns:m="http://schemas.openxmlformats.org/officeDocument/2006/math" xmlns:v="urn:schemas-microsoft-com:vml" xmlns:wp14="http://schemas.microsoft.com/office/word/2010/wordprocessingDrawing" xmlns:wp="http://schemas.openxmlformats.org/drawingml/2006/wordprocessingDrawing" xmlns:w10="urn:schemas-microsoft-com:office:word" xmlns:w="http://schemas.openxmlformats.org/wordprocessingml/2006/main" xmlns:w14="http://schemas.microsoft.com/office/word/2010/wordml" xmlns:w15="http://schemas.microsoft.com/office/word/2012/wordml" xmlns:w16cex="http://schemas.microsoft.com/office/word/2018/wordml/cex" xmlns:w16cid="http://schemas.microsoft.com/office/word/2016/wordml/cid" xmlns:w16="http://schemas.microsoft.com/office/word/2018/wordml" xmlns:w16sdtdh="http://schemas.microsoft.com/office/word/2020/wordml/sdtdatahash" xmlns:w16se="http://schemas.microsoft.com/office/word/2015/wordml/symex" xmlns:wpg="http://schemas.microsoft.com/office/word/2010/wordprocessingGroup" xmlns:wpi="http://schemas.microsoft.com/office/word/2010/wordprocessingInk" xmlns:wne="http://schemas.microsoft.com/office/word/2006/wordml" xmlns:wps="http://schemas.microsoft.com/office/word/2010/wordprocessingShape" mc:Ignorable="w14 w15 w16se w16cid w16 w16cex w16sdtdh wp14">
   <w:abstractNum w:abstractNumId="0" w15:restartNumberingAfterBreak="0">
     <w:nsid w:val="0118223E"/>
     <w:multiLevelType w:val="hybridMultilevel"/>
@@ -3661,16 +4003,16 @@
       </w:rPr>
     </w:lvl>
   </w:abstractNum>
-  <w:num w:numId="1">
+  <w:num w:numId="1" w16cid:durableId="616059606">
     <w:abstractNumId w:val="2"/>
   </w:num>
-  <w:num w:numId="2">
+  <w:num w:numId="2" w16cid:durableId="535973428">
     <w:abstractNumId w:val="0"/>
   </w:num>
-  <w:num w:numId="3">
+  <w:num w:numId="3" w16cid:durableId="2135361571">
     <w:abstractNumId w:val="2"/>
   </w:num>
-  <w:num w:numId="4">
+  <w:num w:numId="4" w16cid:durableId="2096197381">
     <w:abstractNumId w:val="1"/>
   </w:num>
 </w:numbering>

</xml_diff>